<commit_message>
Two way data binding samples
Two way data binding samples
</commit_message>
<xml_diff>
--- a/2 way data binding.docx
+++ b/2 way data binding.docx
@@ -12,8 +12,6 @@
           <w:u w:val="single"/>
         </w:rPr>
       </w:pPr>
-      <w:bookmarkStart w:id="0" w:name="_GoBack"/>
-      <w:bookmarkEnd w:id="0"/>
       <w:proofErr w:type="gramStart"/>
       <w:r>
         <w:rPr>
@@ -387,51 +385,4225 @@
     <w:p/>
     <w:p/>
     <w:p>
-      <w:pPr>
-        <w:rPr>
-          <w:b/>
-          <w:bCs/>
-          <w:sz w:val="24"/>
-          <w:szCs w:val="24"/>
-          <w:u w:val="single"/>
-        </w:rPr>
-      </w:pPr>
-      <w:r>
-        <w:rPr>
-          <w:b/>
-          <w:bCs/>
-          <w:sz w:val="24"/>
-          <w:szCs w:val="24"/>
-          <w:u w:val="single"/>
-        </w:rPr>
-        <w:t>Property Binding</w:t>
-      </w:r>
-    </w:p>
-    <w:p>
-      <w:r>
-        <w:t xml:space="preserve">Property binding is similar to interpolation but it only works on </w:t>
+      <w:r>
+        <w:t>Example:</w:t>
+      </w:r>
+    </w:p>
+    <w:p>
+      <w:pPr>
+        <w:shd w:val="clear" w:color="auto" w:fill="1E1E1E"/>
+        <w:spacing w:after="0" w:line="285" w:lineRule="atLeast"/>
+        <w:rPr>
+          <w:rFonts w:ascii="Consolas" w:eastAsia="Times New Roman" w:hAnsi="Consolas" w:cs="Times New Roman"/>
+          <w:color w:val="D4D4D4"/>
+          <w:sz w:val="21"/>
+          <w:szCs w:val="21"/>
+          <w:lang w:eastAsia="en-IN"/>
+        </w:rPr>
+      </w:pPr>
+      <w:r>
+        <w:rPr>
+          <w:rFonts w:ascii="Consolas" w:eastAsia="Times New Roman" w:hAnsi="Consolas" w:cs="Times New Roman"/>
+          <w:color w:val="808080"/>
+          <w:sz w:val="21"/>
+          <w:szCs w:val="21"/>
+          <w:lang w:eastAsia="en-IN"/>
+        </w:rPr>
+        <w:t>&lt;</w:t>
+      </w:r>
+      <w:r>
+        <w:rPr>
+          <w:rFonts w:ascii="Consolas" w:eastAsia="Times New Roman" w:hAnsi="Consolas" w:cs="Times New Roman"/>
+          <w:color w:val="569CD6"/>
+          <w:sz w:val="21"/>
+          <w:szCs w:val="21"/>
+          <w:lang w:eastAsia="en-IN"/>
+        </w:rPr>
+        <w:t>ul</w:t>
+      </w:r>
+      <w:r>
+        <w:rPr>
+          <w:rFonts w:ascii="Consolas" w:eastAsia="Times New Roman" w:hAnsi="Consolas" w:cs="Times New Roman"/>
+          <w:color w:val="808080"/>
+          <w:sz w:val="21"/>
+          <w:szCs w:val="21"/>
+          <w:lang w:eastAsia="en-IN"/>
+        </w:rPr>
+        <w:t>&gt;</w:t>
+      </w:r>
+    </w:p>
+    <w:p>
+      <w:pPr>
+        <w:shd w:val="clear" w:color="auto" w:fill="1E1E1E"/>
+        <w:spacing w:after="0" w:line="285" w:lineRule="atLeast"/>
+        <w:rPr>
+          <w:rFonts w:ascii="Consolas" w:eastAsia="Times New Roman" w:hAnsi="Consolas" w:cs="Times New Roman"/>
+          <w:color w:val="D4D4D4"/>
+          <w:sz w:val="21"/>
+          <w:szCs w:val="21"/>
+          <w:lang w:eastAsia="en-IN"/>
+        </w:rPr>
+      </w:pPr>
+      <w:r>
+        <w:rPr>
+          <w:rFonts w:ascii="Consolas" w:eastAsia="Times New Roman" w:hAnsi="Consolas" w:cs="Times New Roman"/>
+          <w:color w:val="D4D4D4"/>
+          <w:sz w:val="21"/>
+          <w:szCs w:val="21"/>
+          <w:lang w:eastAsia="en-IN"/>
+        </w:rPr>
+        <w:t xml:space="preserve">  </w:t>
+      </w:r>
+      <w:r>
+        <w:rPr>
+          <w:rFonts w:ascii="Consolas" w:eastAsia="Times New Roman" w:hAnsi="Consolas" w:cs="Times New Roman"/>
+          <w:color w:val="808080"/>
+          <w:sz w:val="21"/>
+          <w:szCs w:val="21"/>
+          <w:lang w:eastAsia="en-IN"/>
+        </w:rPr>
+        <w:t>&lt;</w:t>
+      </w:r>
+      <w:r>
+        <w:rPr>
+          <w:rFonts w:ascii="Consolas" w:eastAsia="Times New Roman" w:hAnsi="Consolas" w:cs="Times New Roman"/>
+          <w:color w:val="569CD6"/>
+          <w:sz w:val="21"/>
+          <w:szCs w:val="21"/>
+          <w:lang w:eastAsia="en-IN"/>
+        </w:rPr>
+        <w:t>li</w:t>
+      </w:r>
+      <w:r>
+        <w:rPr>
+          <w:rFonts w:ascii="Consolas" w:eastAsia="Times New Roman" w:hAnsi="Consolas" w:cs="Times New Roman"/>
+          <w:color w:val="D4D4D4"/>
+          <w:sz w:val="21"/>
+          <w:szCs w:val="21"/>
+          <w:lang w:eastAsia="en-IN"/>
+        </w:rPr>
+        <w:t xml:space="preserve"> </w:t>
+      </w:r>
+      <w:r>
+        <w:rPr>
+          <w:rFonts w:ascii="Consolas" w:eastAsia="Times New Roman" w:hAnsi="Consolas" w:cs="Times New Roman"/>
+          <w:color w:val="9CDCFE"/>
+          <w:sz w:val="21"/>
+          <w:szCs w:val="21"/>
+          <w:lang w:eastAsia="en-IN"/>
+        </w:rPr>
+        <w:t>*</w:t>
       </w:r>
       <w:proofErr w:type="spellStart"/>
       <w:r>
-        <w:t>non string</w:t>
+        <w:rPr>
+          <w:rFonts w:ascii="Consolas" w:eastAsia="Times New Roman" w:hAnsi="Consolas" w:cs="Times New Roman"/>
+          <w:color w:val="9CDCFE"/>
+          <w:sz w:val="21"/>
+          <w:szCs w:val="21"/>
+          <w:lang w:eastAsia="en-IN"/>
+        </w:rPr>
+        <w:t>ngFor</w:t>
       </w:r>
       <w:proofErr w:type="spellEnd"/>
       <w:r>
-        <w:t xml:space="preserve"> values. </w:t>
+        <w:rPr>
+          <w:rFonts w:ascii="Consolas" w:eastAsia="Times New Roman" w:hAnsi="Consolas" w:cs="Times New Roman"/>
+          <w:color w:val="D4D4D4"/>
+          <w:sz w:val="21"/>
+          <w:szCs w:val="21"/>
+          <w:lang w:eastAsia="en-IN"/>
+        </w:rPr>
+        <w:t>=</w:t>
+      </w:r>
+      <w:r>
+        <w:rPr>
+          <w:rFonts w:ascii="Consolas" w:eastAsia="Times New Roman" w:hAnsi="Consolas" w:cs="Times New Roman"/>
+          <w:color w:val="CE9178"/>
+          <w:sz w:val="21"/>
+          <w:szCs w:val="21"/>
+          <w:lang w:eastAsia="en-IN"/>
+        </w:rPr>
+        <w:t>"let name of names"</w:t>
+      </w:r>
+      <w:r>
+        <w:rPr>
+          <w:rFonts w:ascii="Consolas" w:eastAsia="Times New Roman" w:hAnsi="Consolas" w:cs="Times New Roman"/>
+          <w:color w:val="808080"/>
+          <w:sz w:val="21"/>
+          <w:szCs w:val="21"/>
+          <w:lang w:eastAsia="en-IN"/>
+        </w:rPr>
+        <w:t>&gt;</w:t>
+      </w:r>
+    </w:p>
+    <w:p>
+      <w:pPr>
+        <w:shd w:val="clear" w:color="auto" w:fill="1E1E1E"/>
+        <w:spacing w:after="0" w:line="285" w:lineRule="atLeast"/>
+        <w:rPr>
+          <w:rFonts w:ascii="Consolas" w:eastAsia="Times New Roman" w:hAnsi="Consolas" w:cs="Times New Roman"/>
+          <w:color w:val="D4D4D4"/>
+          <w:sz w:val="21"/>
+          <w:szCs w:val="21"/>
+          <w:lang w:eastAsia="en-IN"/>
+        </w:rPr>
+      </w:pPr>
+      <w:r>
+        <w:rPr>
+          <w:rFonts w:ascii="Consolas" w:eastAsia="Times New Roman" w:hAnsi="Consolas" w:cs="Times New Roman"/>
+          <w:color w:val="D4D4D4"/>
+          <w:sz w:val="21"/>
+          <w:szCs w:val="21"/>
+          <w:lang w:eastAsia="en-IN"/>
+        </w:rPr>
+        <w:t xml:space="preserve">    {{name}}</w:t>
+      </w:r>
+    </w:p>
+    <w:p>
+      <w:pPr>
+        <w:shd w:val="clear" w:color="auto" w:fill="1E1E1E"/>
+        <w:spacing w:after="0" w:line="285" w:lineRule="atLeast"/>
+        <w:rPr>
+          <w:rFonts w:ascii="Consolas" w:eastAsia="Times New Roman" w:hAnsi="Consolas" w:cs="Times New Roman"/>
+          <w:color w:val="D4D4D4"/>
+          <w:sz w:val="21"/>
+          <w:szCs w:val="21"/>
+          <w:lang w:eastAsia="en-IN"/>
+        </w:rPr>
+      </w:pPr>
+      <w:r>
+        <w:rPr>
+          <w:rFonts w:ascii="Consolas" w:eastAsia="Times New Roman" w:hAnsi="Consolas" w:cs="Times New Roman"/>
+          <w:color w:val="D4D4D4"/>
+          <w:sz w:val="21"/>
+          <w:szCs w:val="21"/>
+          <w:lang w:eastAsia="en-IN"/>
+        </w:rPr>
+        <w:t xml:space="preserve">  </w:t>
+      </w:r>
+      <w:r>
+        <w:rPr>
+          <w:rFonts w:ascii="Consolas" w:eastAsia="Times New Roman" w:hAnsi="Consolas" w:cs="Times New Roman"/>
+          <w:color w:val="808080"/>
+          <w:sz w:val="21"/>
+          <w:szCs w:val="21"/>
+          <w:lang w:eastAsia="en-IN"/>
+        </w:rPr>
+        <w:t>&lt;/</w:t>
+      </w:r>
+      <w:r>
+        <w:rPr>
+          <w:rFonts w:ascii="Consolas" w:eastAsia="Times New Roman" w:hAnsi="Consolas" w:cs="Times New Roman"/>
+          <w:color w:val="569CD6"/>
+          <w:sz w:val="21"/>
+          <w:szCs w:val="21"/>
+          <w:lang w:eastAsia="en-IN"/>
+        </w:rPr>
+        <w:t>li</w:t>
+      </w:r>
+      <w:r>
+        <w:rPr>
+          <w:rFonts w:ascii="Consolas" w:eastAsia="Times New Roman" w:hAnsi="Consolas" w:cs="Times New Roman"/>
+          <w:color w:val="808080"/>
+          <w:sz w:val="21"/>
+          <w:szCs w:val="21"/>
+          <w:lang w:eastAsia="en-IN"/>
+        </w:rPr>
+        <w:t>&gt;</w:t>
+      </w:r>
+    </w:p>
+    <w:p>
+      <w:pPr>
+        <w:shd w:val="clear" w:color="auto" w:fill="1E1E1E"/>
+        <w:spacing w:after="0" w:line="285" w:lineRule="atLeast"/>
+        <w:rPr>
+          <w:rFonts w:ascii="Consolas" w:eastAsia="Times New Roman" w:hAnsi="Consolas" w:cs="Times New Roman"/>
+          <w:color w:val="D4D4D4"/>
+          <w:sz w:val="21"/>
+          <w:szCs w:val="21"/>
+          <w:lang w:eastAsia="en-IN"/>
+        </w:rPr>
+      </w:pPr>
+      <w:r>
+        <w:rPr>
+          <w:rFonts w:ascii="Consolas" w:eastAsia="Times New Roman" w:hAnsi="Consolas" w:cs="Times New Roman"/>
+          <w:color w:val="808080"/>
+          <w:sz w:val="21"/>
+          <w:szCs w:val="21"/>
+          <w:lang w:eastAsia="en-IN"/>
+        </w:rPr>
+        <w:t>&lt;/</w:t>
+      </w:r>
+      <w:r>
+        <w:rPr>
+          <w:rFonts w:ascii="Consolas" w:eastAsia="Times New Roman" w:hAnsi="Consolas" w:cs="Times New Roman"/>
+          <w:color w:val="569CD6"/>
+          <w:sz w:val="21"/>
+          <w:szCs w:val="21"/>
+          <w:lang w:eastAsia="en-IN"/>
+        </w:rPr>
+        <w:t>ul</w:t>
+      </w:r>
+      <w:r>
+        <w:rPr>
+          <w:rFonts w:ascii="Consolas" w:eastAsia="Times New Roman" w:hAnsi="Consolas" w:cs="Times New Roman"/>
+          <w:color w:val="808080"/>
+          <w:sz w:val="21"/>
+          <w:szCs w:val="21"/>
+          <w:lang w:eastAsia="en-IN"/>
+        </w:rPr>
+        <w:t>&gt;</w:t>
+      </w:r>
+    </w:p>
+    <w:p>
+      <w:pPr>
+        <w:shd w:val="clear" w:color="auto" w:fill="1E1E1E"/>
+        <w:spacing w:after="0" w:line="285" w:lineRule="atLeast"/>
+        <w:rPr>
+          <w:rFonts w:ascii="Consolas" w:eastAsia="Times New Roman" w:hAnsi="Consolas" w:cs="Times New Roman"/>
+          <w:color w:val="D4D4D4"/>
+          <w:sz w:val="21"/>
+          <w:szCs w:val="21"/>
+          <w:lang w:eastAsia="en-IN"/>
+        </w:rPr>
+      </w:pPr>
+    </w:p>
+    <w:p>
+      <w:pPr>
+        <w:shd w:val="clear" w:color="auto" w:fill="1E1E1E"/>
+        <w:spacing w:after="0" w:line="285" w:lineRule="atLeast"/>
+        <w:rPr>
+          <w:rFonts w:ascii="Consolas" w:eastAsia="Times New Roman" w:hAnsi="Consolas" w:cs="Times New Roman"/>
+          <w:color w:val="D4D4D4"/>
+          <w:sz w:val="21"/>
+          <w:szCs w:val="21"/>
+          <w:lang w:eastAsia="en-IN"/>
+        </w:rPr>
+      </w:pPr>
+      <w:r>
+        <w:rPr>
+          <w:rFonts w:ascii="Consolas" w:eastAsia="Times New Roman" w:hAnsi="Consolas" w:cs="Times New Roman"/>
+          <w:color w:val="808080"/>
+          <w:sz w:val="21"/>
+          <w:szCs w:val="21"/>
+          <w:lang w:eastAsia="en-IN"/>
+        </w:rPr>
+        <w:t>&lt;</w:t>
+      </w:r>
+      <w:proofErr w:type="spellStart"/>
+      <w:r>
+        <w:rPr>
+          <w:rFonts w:ascii="Consolas" w:eastAsia="Times New Roman" w:hAnsi="Consolas" w:cs="Times New Roman"/>
+          <w:color w:val="569CD6"/>
+          <w:sz w:val="21"/>
+          <w:szCs w:val="21"/>
+          <w:lang w:eastAsia="en-IN"/>
+        </w:rPr>
+        <w:t>br</w:t>
+      </w:r>
+      <w:proofErr w:type="spellEnd"/>
+      <w:r>
+        <w:rPr>
+          <w:rFonts w:ascii="Consolas" w:eastAsia="Times New Roman" w:hAnsi="Consolas" w:cs="Times New Roman"/>
+          <w:color w:val="808080"/>
+          <w:sz w:val="21"/>
+          <w:szCs w:val="21"/>
+          <w:lang w:eastAsia="en-IN"/>
+        </w:rPr>
+        <w:t>&gt;</w:t>
+      </w:r>
+    </w:p>
+    <w:p>
+      <w:pPr>
+        <w:shd w:val="clear" w:color="auto" w:fill="1E1E1E"/>
+        <w:spacing w:after="0" w:line="285" w:lineRule="atLeast"/>
+        <w:rPr>
+          <w:rFonts w:ascii="Consolas" w:eastAsia="Times New Roman" w:hAnsi="Consolas" w:cs="Times New Roman"/>
+          <w:color w:val="D4D4D4"/>
+          <w:sz w:val="21"/>
+          <w:szCs w:val="21"/>
+          <w:lang w:eastAsia="en-IN"/>
+        </w:rPr>
+      </w:pPr>
+      <w:r>
+        <w:rPr>
+          <w:rFonts w:ascii="Consolas" w:eastAsia="Times New Roman" w:hAnsi="Consolas" w:cs="Times New Roman"/>
+          <w:color w:val="D4D4D4"/>
+          <w:sz w:val="21"/>
+          <w:szCs w:val="21"/>
+          <w:lang w:eastAsia="en-IN"/>
+        </w:rPr>
+        <w:t>{{employee.name}}</w:t>
+      </w:r>
+    </w:p>
+    <w:p>
+      <w:pPr>
+        <w:shd w:val="clear" w:color="auto" w:fill="1E1E1E"/>
+        <w:spacing w:after="0" w:line="285" w:lineRule="atLeast"/>
+        <w:rPr>
+          <w:rFonts w:ascii="Consolas" w:eastAsia="Times New Roman" w:hAnsi="Consolas" w:cs="Times New Roman"/>
+          <w:color w:val="D4D4D4"/>
+          <w:sz w:val="21"/>
+          <w:szCs w:val="21"/>
+          <w:lang w:eastAsia="en-IN"/>
+        </w:rPr>
+      </w:pPr>
+    </w:p>
+    <w:p>
+      <w:pPr>
+        <w:shd w:val="clear" w:color="auto" w:fill="1E1E1E"/>
+        <w:spacing w:after="0" w:line="285" w:lineRule="atLeast"/>
+        <w:rPr>
+          <w:rFonts w:ascii="Consolas" w:eastAsia="Times New Roman" w:hAnsi="Consolas" w:cs="Times New Roman"/>
+          <w:color w:val="D4D4D4"/>
+          <w:sz w:val="21"/>
+          <w:szCs w:val="21"/>
+          <w:lang w:eastAsia="en-IN"/>
+        </w:rPr>
+      </w:pPr>
+      <w:r>
+        <w:rPr>
+          <w:rFonts w:ascii="Consolas" w:eastAsia="Times New Roman" w:hAnsi="Consolas" w:cs="Times New Roman"/>
+          <w:color w:val="808080"/>
+          <w:sz w:val="21"/>
+          <w:szCs w:val="21"/>
+          <w:lang w:eastAsia="en-IN"/>
+        </w:rPr>
+        <w:t>&lt;</w:t>
+      </w:r>
+      <w:proofErr w:type="spellStart"/>
+      <w:r>
+        <w:rPr>
+          <w:rFonts w:ascii="Consolas" w:eastAsia="Times New Roman" w:hAnsi="Consolas" w:cs="Times New Roman"/>
+          <w:color w:val="569CD6"/>
+          <w:sz w:val="21"/>
+          <w:szCs w:val="21"/>
+          <w:lang w:eastAsia="en-IN"/>
+        </w:rPr>
+        <w:t>br</w:t>
+      </w:r>
+      <w:proofErr w:type="spellEnd"/>
+      <w:r>
+        <w:rPr>
+          <w:rFonts w:ascii="Consolas" w:eastAsia="Times New Roman" w:hAnsi="Consolas" w:cs="Times New Roman"/>
+          <w:color w:val="808080"/>
+          <w:sz w:val="21"/>
+          <w:szCs w:val="21"/>
+          <w:lang w:eastAsia="en-IN"/>
+        </w:rPr>
+        <w:t>&gt;</w:t>
+      </w:r>
+    </w:p>
+    <w:p>
+      <w:pPr>
+        <w:shd w:val="clear" w:color="auto" w:fill="1E1E1E"/>
+        <w:spacing w:after="0" w:line="285" w:lineRule="atLeast"/>
+        <w:rPr>
+          <w:rFonts w:ascii="Consolas" w:eastAsia="Times New Roman" w:hAnsi="Consolas" w:cs="Times New Roman"/>
+          <w:color w:val="D4D4D4"/>
+          <w:sz w:val="21"/>
+          <w:szCs w:val="21"/>
+          <w:lang w:eastAsia="en-IN"/>
+        </w:rPr>
+      </w:pPr>
+      <w:r>
+        <w:rPr>
+          <w:rFonts w:ascii="Consolas" w:eastAsia="Times New Roman" w:hAnsi="Consolas" w:cs="Times New Roman"/>
+          <w:color w:val="808080"/>
+          <w:sz w:val="21"/>
+          <w:szCs w:val="21"/>
+          <w:lang w:eastAsia="en-IN"/>
+        </w:rPr>
+        <w:t>&lt;</w:t>
+      </w:r>
+      <w:r>
+        <w:rPr>
+          <w:rFonts w:ascii="Consolas" w:eastAsia="Times New Roman" w:hAnsi="Consolas" w:cs="Times New Roman"/>
+          <w:color w:val="569CD6"/>
+          <w:sz w:val="21"/>
+          <w:szCs w:val="21"/>
+          <w:lang w:eastAsia="en-IN"/>
+        </w:rPr>
+        <w:t>ul</w:t>
+      </w:r>
+      <w:r>
+        <w:rPr>
+          <w:rFonts w:ascii="Consolas" w:eastAsia="Times New Roman" w:hAnsi="Consolas" w:cs="Times New Roman"/>
+          <w:color w:val="808080"/>
+          <w:sz w:val="21"/>
+          <w:szCs w:val="21"/>
+          <w:lang w:eastAsia="en-IN"/>
+        </w:rPr>
+        <w:t>&gt;</w:t>
+      </w:r>
+    </w:p>
+    <w:p>
+      <w:pPr>
+        <w:shd w:val="clear" w:color="auto" w:fill="1E1E1E"/>
+        <w:spacing w:after="0" w:line="285" w:lineRule="atLeast"/>
+        <w:rPr>
+          <w:rFonts w:ascii="Consolas" w:eastAsia="Times New Roman" w:hAnsi="Consolas" w:cs="Times New Roman"/>
+          <w:color w:val="D4D4D4"/>
+          <w:sz w:val="21"/>
+          <w:szCs w:val="21"/>
+          <w:lang w:eastAsia="en-IN"/>
+        </w:rPr>
+      </w:pPr>
+      <w:r>
+        <w:rPr>
+          <w:rFonts w:ascii="Consolas" w:eastAsia="Times New Roman" w:hAnsi="Consolas" w:cs="Times New Roman"/>
+          <w:color w:val="D4D4D4"/>
+          <w:sz w:val="21"/>
+          <w:szCs w:val="21"/>
+          <w:lang w:eastAsia="en-IN"/>
+        </w:rPr>
+        <w:t xml:space="preserve">  </w:t>
+      </w:r>
+      <w:r>
+        <w:rPr>
+          <w:rFonts w:ascii="Consolas" w:eastAsia="Times New Roman" w:hAnsi="Consolas" w:cs="Times New Roman"/>
+          <w:color w:val="808080"/>
+          <w:sz w:val="21"/>
+          <w:szCs w:val="21"/>
+          <w:lang w:eastAsia="en-IN"/>
+        </w:rPr>
+        <w:t>&lt;</w:t>
+      </w:r>
+      <w:r>
+        <w:rPr>
+          <w:rFonts w:ascii="Consolas" w:eastAsia="Times New Roman" w:hAnsi="Consolas" w:cs="Times New Roman"/>
+          <w:color w:val="569CD6"/>
+          <w:sz w:val="21"/>
+          <w:szCs w:val="21"/>
+          <w:lang w:eastAsia="en-IN"/>
+        </w:rPr>
+        <w:t>li</w:t>
+      </w:r>
+      <w:r>
+        <w:rPr>
+          <w:rFonts w:ascii="Consolas" w:eastAsia="Times New Roman" w:hAnsi="Consolas" w:cs="Times New Roman"/>
+          <w:color w:val="D4D4D4"/>
+          <w:sz w:val="21"/>
+          <w:szCs w:val="21"/>
+          <w:lang w:eastAsia="en-IN"/>
+        </w:rPr>
+        <w:t xml:space="preserve"> </w:t>
+      </w:r>
+      <w:r>
+        <w:rPr>
+          <w:rFonts w:ascii="Consolas" w:eastAsia="Times New Roman" w:hAnsi="Consolas" w:cs="Times New Roman"/>
+          <w:color w:val="9CDCFE"/>
+          <w:sz w:val="21"/>
+          <w:szCs w:val="21"/>
+          <w:lang w:eastAsia="en-IN"/>
+        </w:rPr>
+        <w:t>*</w:t>
+      </w:r>
+      <w:proofErr w:type="spellStart"/>
+      <w:r>
+        <w:rPr>
+          <w:rFonts w:ascii="Consolas" w:eastAsia="Times New Roman" w:hAnsi="Consolas" w:cs="Times New Roman"/>
+          <w:color w:val="9CDCFE"/>
+          <w:sz w:val="21"/>
+          <w:szCs w:val="21"/>
+          <w:lang w:eastAsia="en-IN"/>
+        </w:rPr>
+        <w:t>ngFor</w:t>
+      </w:r>
+      <w:proofErr w:type="spellEnd"/>
+      <w:r>
+        <w:rPr>
+          <w:rFonts w:ascii="Consolas" w:eastAsia="Times New Roman" w:hAnsi="Consolas" w:cs="Times New Roman"/>
+          <w:color w:val="D4D4D4"/>
+          <w:sz w:val="21"/>
+          <w:szCs w:val="21"/>
+          <w:lang w:eastAsia="en-IN"/>
+        </w:rPr>
+        <w:t>=</w:t>
+      </w:r>
+      <w:r>
+        <w:rPr>
+          <w:rFonts w:ascii="Consolas" w:eastAsia="Times New Roman" w:hAnsi="Consolas" w:cs="Times New Roman"/>
+          <w:color w:val="CE9178"/>
+          <w:sz w:val="21"/>
+          <w:szCs w:val="21"/>
+          <w:lang w:eastAsia="en-IN"/>
+        </w:rPr>
+        <w:t xml:space="preserve">"let employee of </w:t>
+      </w:r>
+      <w:proofErr w:type="spellStart"/>
+      <w:r>
+        <w:rPr>
+          <w:rFonts w:ascii="Consolas" w:eastAsia="Times New Roman" w:hAnsi="Consolas" w:cs="Times New Roman"/>
+          <w:color w:val="CE9178"/>
+          <w:sz w:val="21"/>
+          <w:szCs w:val="21"/>
+          <w:lang w:eastAsia="en-IN"/>
+        </w:rPr>
+        <w:t>employeeArr</w:t>
+      </w:r>
+      <w:proofErr w:type="spellEnd"/>
+      <w:r>
+        <w:rPr>
+          <w:rFonts w:ascii="Consolas" w:eastAsia="Times New Roman" w:hAnsi="Consolas" w:cs="Times New Roman"/>
+          <w:color w:val="CE9178"/>
+          <w:sz w:val="21"/>
+          <w:szCs w:val="21"/>
+          <w:lang w:eastAsia="en-IN"/>
+        </w:rPr>
+        <w:t>"</w:t>
+      </w:r>
+      <w:r>
+        <w:rPr>
+          <w:rFonts w:ascii="Consolas" w:eastAsia="Times New Roman" w:hAnsi="Consolas" w:cs="Times New Roman"/>
+          <w:color w:val="808080"/>
+          <w:sz w:val="21"/>
+          <w:szCs w:val="21"/>
+          <w:lang w:eastAsia="en-IN"/>
+        </w:rPr>
+        <w:t>&gt;</w:t>
+      </w:r>
+    </w:p>
+    <w:p>
+      <w:pPr>
+        <w:shd w:val="clear" w:color="auto" w:fill="1E1E1E"/>
+        <w:spacing w:after="0" w:line="285" w:lineRule="atLeast"/>
+        <w:rPr>
+          <w:rFonts w:ascii="Consolas" w:eastAsia="Times New Roman" w:hAnsi="Consolas" w:cs="Times New Roman"/>
+          <w:color w:val="D4D4D4"/>
+          <w:sz w:val="21"/>
+          <w:szCs w:val="21"/>
+          <w:lang w:eastAsia="en-IN"/>
+        </w:rPr>
+      </w:pPr>
+      <w:r>
+        <w:rPr>
+          <w:rFonts w:ascii="Consolas" w:eastAsia="Times New Roman" w:hAnsi="Consolas" w:cs="Times New Roman"/>
+          <w:color w:val="D4D4D4"/>
+          <w:sz w:val="21"/>
+          <w:szCs w:val="21"/>
+          <w:lang w:eastAsia="en-IN"/>
+        </w:rPr>
+        <w:t xml:space="preserve">    </w:t>
+      </w:r>
+      <w:r>
+        <w:rPr>
+          <w:rFonts w:ascii="Consolas" w:eastAsia="Times New Roman" w:hAnsi="Consolas" w:cs="Times New Roman"/>
+          <w:color w:val="808080"/>
+          <w:sz w:val="21"/>
+          <w:szCs w:val="21"/>
+          <w:lang w:eastAsia="en-IN"/>
+        </w:rPr>
+        <w:t>&lt;</w:t>
+      </w:r>
+      <w:r>
+        <w:rPr>
+          <w:rFonts w:ascii="Consolas" w:eastAsia="Times New Roman" w:hAnsi="Consolas" w:cs="Times New Roman"/>
+          <w:color w:val="569CD6"/>
+          <w:sz w:val="21"/>
+          <w:szCs w:val="21"/>
+          <w:lang w:eastAsia="en-IN"/>
+        </w:rPr>
+        <w:t>span</w:t>
+      </w:r>
+      <w:r>
+        <w:rPr>
+          <w:rFonts w:ascii="Consolas" w:eastAsia="Times New Roman" w:hAnsi="Consolas" w:cs="Times New Roman"/>
+          <w:color w:val="D4D4D4"/>
+          <w:sz w:val="21"/>
+          <w:szCs w:val="21"/>
+          <w:lang w:eastAsia="en-IN"/>
+        </w:rPr>
+        <w:t xml:space="preserve"> </w:t>
+      </w:r>
+      <w:r>
+        <w:rPr>
+          <w:rFonts w:ascii="Consolas" w:eastAsia="Times New Roman" w:hAnsi="Consolas" w:cs="Times New Roman"/>
+          <w:color w:val="9CDCFE"/>
+          <w:sz w:val="21"/>
+          <w:szCs w:val="21"/>
+          <w:lang w:eastAsia="en-IN"/>
+        </w:rPr>
+        <w:t>id</w:t>
+      </w:r>
+      <w:r>
+        <w:rPr>
+          <w:rFonts w:ascii="Consolas" w:eastAsia="Times New Roman" w:hAnsi="Consolas" w:cs="Times New Roman"/>
+          <w:color w:val="D4D4D4"/>
+          <w:sz w:val="21"/>
+          <w:szCs w:val="21"/>
+          <w:lang w:eastAsia="en-IN"/>
+        </w:rPr>
+        <w:t>=</w:t>
+      </w:r>
+      <w:r>
+        <w:rPr>
+          <w:rFonts w:ascii="Consolas" w:eastAsia="Times New Roman" w:hAnsi="Consolas" w:cs="Times New Roman"/>
+          <w:color w:val="CE9178"/>
+          <w:sz w:val="21"/>
+          <w:szCs w:val="21"/>
+          <w:lang w:eastAsia="en-IN"/>
+        </w:rPr>
+        <w:t>"spn1"</w:t>
+      </w:r>
+      <w:r>
+        <w:rPr>
+          <w:rFonts w:ascii="Consolas" w:eastAsia="Times New Roman" w:hAnsi="Consolas" w:cs="Times New Roman"/>
+          <w:color w:val="808080"/>
+          <w:sz w:val="21"/>
+          <w:szCs w:val="21"/>
+          <w:lang w:eastAsia="en-IN"/>
+        </w:rPr>
+        <w:t>&gt;</w:t>
+      </w:r>
+      <w:r>
+        <w:rPr>
+          <w:rFonts w:ascii="Consolas" w:eastAsia="Times New Roman" w:hAnsi="Consolas" w:cs="Times New Roman"/>
+          <w:color w:val="D4D4D4"/>
+          <w:sz w:val="21"/>
+          <w:szCs w:val="21"/>
+          <w:lang w:eastAsia="en-IN"/>
+        </w:rPr>
+        <w:t xml:space="preserve">{{employee.name}} </w:t>
+      </w:r>
+      <w:r>
+        <w:rPr>
+          <w:rFonts w:ascii="Consolas" w:eastAsia="Times New Roman" w:hAnsi="Consolas" w:cs="Times New Roman"/>
+          <w:color w:val="808080"/>
+          <w:sz w:val="21"/>
+          <w:szCs w:val="21"/>
+          <w:lang w:eastAsia="en-IN"/>
+        </w:rPr>
+        <w:t>&lt;/</w:t>
+      </w:r>
+      <w:r>
+        <w:rPr>
+          <w:rFonts w:ascii="Consolas" w:eastAsia="Times New Roman" w:hAnsi="Consolas" w:cs="Times New Roman"/>
+          <w:color w:val="569CD6"/>
+          <w:sz w:val="21"/>
+          <w:szCs w:val="21"/>
+          <w:lang w:eastAsia="en-IN"/>
+        </w:rPr>
+        <w:t>span</w:t>
+      </w:r>
+      <w:r>
+        <w:rPr>
+          <w:rFonts w:ascii="Consolas" w:eastAsia="Times New Roman" w:hAnsi="Consolas" w:cs="Times New Roman"/>
+          <w:color w:val="808080"/>
+          <w:sz w:val="21"/>
+          <w:szCs w:val="21"/>
+          <w:lang w:eastAsia="en-IN"/>
+        </w:rPr>
+        <w:t>&gt;</w:t>
+      </w:r>
+      <w:r>
+        <w:rPr>
+          <w:rFonts w:ascii="Consolas" w:eastAsia="Times New Roman" w:hAnsi="Consolas" w:cs="Times New Roman"/>
+          <w:color w:val="D4D4D4"/>
+          <w:sz w:val="21"/>
+          <w:szCs w:val="21"/>
+          <w:lang w:eastAsia="en-IN"/>
+        </w:rPr>
+        <w:t xml:space="preserve"> -- </w:t>
+      </w:r>
+      <w:r>
+        <w:rPr>
+          <w:rFonts w:ascii="Consolas" w:eastAsia="Times New Roman" w:hAnsi="Consolas" w:cs="Times New Roman"/>
+          <w:color w:val="808080"/>
+          <w:sz w:val="21"/>
+          <w:szCs w:val="21"/>
+          <w:lang w:eastAsia="en-IN"/>
+        </w:rPr>
+        <w:t>&lt;</w:t>
+      </w:r>
+      <w:r>
+        <w:rPr>
+          <w:rFonts w:ascii="Consolas" w:eastAsia="Times New Roman" w:hAnsi="Consolas" w:cs="Times New Roman"/>
+          <w:color w:val="569CD6"/>
+          <w:sz w:val="21"/>
+          <w:szCs w:val="21"/>
+          <w:lang w:eastAsia="en-IN"/>
+        </w:rPr>
+        <w:t>span</w:t>
+      </w:r>
+      <w:r>
+        <w:rPr>
+          <w:rFonts w:ascii="Consolas" w:eastAsia="Times New Roman" w:hAnsi="Consolas" w:cs="Times New Roman"/>
+          <w:color w:val="808080"/>
+          <w:sz w:val="21"/>
+          <w:szCs w:val="21"/>
+          <w:lang w:eastAsia="en-IN"/>
+        </w:rPr>
+        <w:t>&gt;</w:t>
+      </w:r>
+      <w:r>
+        <w:rPr>
+          <w:rFonts w:ascii="Consolas" w:eastAsia="Times New Roman" w:hAnsi="Consolas" w:cs="Times New Roman"/>
+          <w:color w:val="D4D4D4"/>
+          <w:sz w:val="21"/>
+          <w:szCs w:val="21"/>
+          <w:lang w:eastAsia="en-IN"/>
+        </w:rPr>
+        <w:t>{{</w:t>
+      </w:r>
+      <w:proofErr w:type="spellStart"/>
+      <w:proofErr w:type="gramStart"/>
+      <w:r>
+        <w:rPr>
+          <w:rFonts w:ascii="Consolas" w:eastAsia="Times New Roman" w:hAnsi="Consolas" w:cs="Times New Roman"/>
+          <w:color w:val="D4D4D4"/>
+          <w:sz w:val="21"/>
+          <w:szCs w:val="21"/>
+          <w:lang w:eastAsia="en-IN"/>
+        </w:rPr>
+        <w:t>employee.dept</w:t>
+      </w:r>
+      <w:proofErr w:type="gramEnd"/>
+      <w:r>
+        <w:rPr>
+          <w:rFonts w:ascii="Consolas" w:eastAsia="Times New Roman" w:hAnsi="Consolas" w:cs="Times New Roman"/>
+          <w:color w:val="D4D4D4"/>
+          <w:sz w:val="21"/>
+          <w:szCs w:val="21"/>
+          <w:lang w:eastAsia="en-IN"/>
+        </w:rPr>
+        <w:t>.deptname</w:t>
+      </w:r>
+      <w:proofErr w:type="spellEnd"/>
+      <w:r>
+        <w:rPr>
+          <w:rFonts w:ascii="Consolas" w:eastAsia="Times New Roman" w:hAnsi="Consolas" w:cs="Times New Roman"/>
+          <w:color w:val="D4D4D4"/>
+          <w:sz w:val="21"/>
+          <w:szCs w:val="21"/>
+          <w:lang w:eastAsia="en-IN"/>
+        </w:rPr>
+        <w:t xml:space="preserve">}} </w:t>
+      </w:r>
+      <w:r>
+        <w:rPr>
+          <w:rFonts w:ascii="Consolas" w:eastAsia="Times New Roman" w:hAnsi="Consolas" w:cs="Times New Roman"/>
+          <w:color w:val="808080"/>
+          <w:sz w:val="21"/>
+          <w:szCs w:val="21"/>
+          <w:lang w:eastAsia="en-IN"/>
+        </w:rPr>
+        <w:t>&lt;/</w:t>
+      </w:r>
+      <w:r>
+        <w:rPr>
+          <w:rFonts w:ascii="Consolas" w:eastAsia="Times New Roman" w:hAnsi="Consolas" w:cs="Times New Roman"/>
+          <w:color w:val="569CD6"/>
+          <w:sz w:val="21"/>
+          <w:szCs w:val="21"/>
+          <w:lang w:eastAsia="en-IN"/>
+        </w:rPr>
+        <w:t>span</w:t>
+      </w:r>
+      <w:r>
+        <w:rPr>
+          <w:rFonts w:ascii="Consolas" w:eastAsia="Times New Roman" w:hAnsi="Consolas" w:cs="Times New Roman"/>
+          <w:color w:val="808080"/>
+          <w:sz w:val="21"/>
+          <w:szCs w:val="21"/>
+          <w:lang w:eastAsia="en-IN"/>
+        </w:rPr>
+        <w:t>&gt;</w:t>
+      </w:r>
+      <w:r>
+        <w:rPr>
+          <w:rFonts w:ascii="Consolas" w:eastAsia="Times New Roman" w:hAnsi="Consolas" w:cs="Times New Roman"/>
+          <w:color w:val="D4D4D4"/>
+          <w:sz w:val="21"/>
+          <w:szCs w:val="21"/>
+          <w:lang w:eastAsia="en-IN"/>
+        </w:rPr>
+        <w:t xml:space="preserve">    </w:t>
+      </w:r>
+    </w:p>
+    <w:p>
+      <w:pPr>
+        <w:shd w:val="clear" w:color="auto" w:fill="1E1E1E"/>
+        <w:spacing w:after="0" w:line="285" w:lineRule="atLeast"/>
+        <w:rPr>
+          <w:rFonts w:ascii="Consolas" w:eastAsia="Times New Roman" w:hAnsi="Consolas" w:cs="Times New Roman"/>
+          <w:color w:val="D4D4D4"/>
+          <w:sz w:val="21"/>
+          <w:szCs w:val="21"/>
+          <w:lang w:eastAsia="en-IN"/>
+        </w:rPr>
+      </w:pPr>
+      <w:r>
+        <w:rPr>
+          <w:rFonts w:ascii="Consolas" w:eastAsia="Times New Roman" w:hAnsi="Consolas" w:cs="Times New Roman"/>
+          <w:color w:val="D4D4D4"/>
+          <w:sz w:val="21"/>
+          <w:szCs w:val="21"/>
+          <w:lang w:eastAsia="en-IN"/>
+        </w:rPr>
+        <w:t xml:space="preserve">  </w:t>
+      </w:r>
+      <w:r>
+        <w:rPr>
+          <w:rFonts w:ascii="Consolas" w:eastAsia="Times New Roman" w:hAnsi="Consolas" w:cs="Times New Roman"/>
+          <w:color w:val="808080"/>
+          <w:sz w:val="21"/>
+          <w:szCs w:val="21"/>
+          <w:lang w:eastAsia="en-IN"/>
+        </w:rPr>
+        <w:t>&lt;/</w:t>
+      </w:r>
+      <w:r>
+        <w:rPr>
+          <w:rFonts w:ascii="Consolas" w:eastAsia="Times New Roman" w:hAnsi="Consolas" w:cs="Times New Roman"/>
+          <w:color w:val="569CD6"/>
+          <w:sz w:val="21"/>
+          <w:szCs w:val="21"/>
+          <w:lang w:eastAsia="en-IN"/>
+        </w:rPr>
+        <w:t>li</w:t>
+      </w:r>
+      <w:r>
+        <w:rPr>
+          <w:rFonts w:ascii="Consolas" w:eastAsia="Times New Roman" w:hAnsi="Consolas" w:cs="Times New Roman"/>
+          <w:color w:val="808080"/>
+          <w:sz w:val="21"/>
+          <w:szCs w:val="21"/>
+          <w:lang w:eastAsia="en-IN"/>
+        </w:rPr>
+        <w:t>&gt;</w:t>
+      </w:r>
+    </w:p>
+    <w:p>
+      <w:pPr>
+        <w:shd w:val="clear" w:color="auto" w:fill="1E1E1E"/>
+        <w:spacing w:after="0" w:line="285" w:lineRule="atLeast"/>
+        <w:rPr>
+          <w:rFonts w:ascii="Consolas" w:eastAsia="Times New Roman" w:hAnsi="Consolas" w:cs="Times New Roman"/>
+          <w:color w:val="D4D4D4"/>
+          <w:sz w:val="21"/>
+          <w:szCs w:val="21"/>
+          <w:lang w:eastAsia="en-IN"/>
+        </w:rPr>
+      </w:pPr>
+      <w:r>
+        <w:rPr>
+          <w:rFonts w:ascii="Consolas" w:eastAsia="Times New Roman" w:hAnsi="Consolas" w:cs="Times New Roman"/>
+          <w:color w:val="808080"/>
+          <w:sz w:val="21"/>
+          <w:szCs w:val="21"/>
+          <w:lang w:eastAsia="en-IN"/>
+        </w:rPr>
+        <w:t>&lt;/</w:t>
+      </w:r>
+      <w:r>
+        <w:rPr>
+          <w:rFonts w:ascii="Consolas" w:eastAsia="Times New Roman" w:hAnsi="Consolas" w:cs="Times New Roman"/>
+          <w:color w:val="569CD6"/>
+          <w:sz w:val="21"/>
+          <w:szCs w:val="21"/>
+          <w:lang w:eastAsia="en-IN"/>
+        </w:rPr>
+        <w:t>ul</w:t>
+      </w:r>
+      <w:r>
+        <w:rPr>
+          <w:rFonts w:ascii="Consolas" w:eastAsia="Times New Roman" w:hAnsi="Consolas" w:cs="Times New Roman"/>
+          <w:color w:val="808080"/>
+          <w:sz w:val="21"/>
+          <w:szCs w:val="21"/>
+          <w:lang w:eastAsia="en-IN"/>
+        </w:rPr>
+        <w:t>&gt;</w:t>
+      </w:r>
+    </w:p>
+    <w:p>
+      <w:pPr>
+        <w:shd w:val="clear" w:color="auto" w:fill="1E1E1E"/>
+        <w:spacing w:after="0" w:line="285" w:lineRule="atLeast"/>
+        <w:rPr>
+          <w:rFonts w:ascii="Consolas" w:eastAsia="Times New Roman" w:hAnsi="Consolas" w:cs="Times New Roman"/>
+          <w:color w:val="D4D4D4"/>
+          <w:sz w:val="21"/>
+          <w:szCs w:val="21"/>
+          <w:lang w:eastAsia="en-IN"/>
+        </w:rPr>
+      </w:pPr>
+    </w:p>
+    <w:p>
+      <w:pPr>
+        <w:shd w:val="clear" w:color="auto" w:fill="1E1E1E"/>
+        <w:spacing w:after="0" w:line="285" w:lineRule="atLeast"/>
+        <w:rPr>
+          <w:rFonts w:ascii="Consolas" w:eastAsia="Times New Roman" w:hAnsi="Consolas" w:cs="Times New Roman"/>
+          <w:color w:val="D4D4D4"/>
+          <w:sz w:val="21"/>
+          <w:szCs w:val="21"/>
+          <w:lang w:eastAsia="en-IN"/>
+        </w:rPr>
+      </w:pPr>
+      <w:r>
+        <w:rPr>
+          <w:rFonts w:ascii="Consolas" w:eastAsia="Times New Roman" w:hAnsi="Consolas" w:cs="Times New Roman"/>
+          <w:color w:val="808080"/>
+          <w:sz w:val="21"/>
+          <w:szCs w:val="21"/>
+          <w:lang w:eastAsia="en-IN"/>
+        </w:rPr>
+        <w:t>&lt;</w:t>
+      </w:r>
+      <w:r>
+        <w:rPr>
+          <w:rFonts w:ascii="Consolas" w:eastAsia="Times New Roman" w:hAnsi="Consolas" w:cs="Times New Roman"/>
+          <w:color w:val="569CD6"/>
+          <w:sz w:val="21"/>
+          <w:szCs w:val="21"/>
+          <w:lang w:eastAsia="en-IN"/>
+        </w:rPr>
+        <w:t>h1</w:t>
+      </w:r>
+      <w:r>
+        <w:rPr>
+          <w:rFonts w:ascii="Consolas" w:eastAsia="Times New Roman" w:hAnsi="Consolas" w:cs="Times New Roman"/>
+          <w:color w:val="D4D4D4"/>
+          <w:sz w:val="21"/>
+          <w:szCs w:val="21"/>
+          <w:lang w:eastAsia="en-IN"/>
+        </w:rPr>
+        <w:t xml:space="preserve"> </w:t>
+      </w:r>
+      <w:r>
+        <w:rPr>
+          <w:rFonts w:ascii="Consolas" w:eastAsia="Times New Roman" w:hAnsi="Consolas" w:cs="Times New Roman"/>
+          <w:color w:val="9CDCFE"/>
+          <w:sz w:val="21"/>
+          <w:szCs w:val="21"/>
+          <w:lang w:eastAsia="en-IN"/>
+        </w:rPr>
+        <w:t>*</w:t>
+      </w:r>
+      <w:proofErr w:type="spellStart"/>
+      <w:r>
+        <w:rPr>
+          <w:rFonts w:ascii="Consolas" w:eastAsia="Times New Roman" w:hAnsi="Consolas" w:cs="Times New Roman"/>
+          <w:color w:val="9CDCFE"/>
+          <w:sz w:val="21"/>
+          <w:szCs w:val="21"/>
+          <w:lang w:eastAsia="en-IN"/>
+        </w:rPr>
+        <w:t>ngIf</w:t>
+      </w:r>
+      <w:proofErr w:type="spellEnd"/>
+      <w:r>
+        <w:rPr>
+          <w:rFonts w:ascii="Consolas" w:eastAsia="Times New Roman" w:hAnsi="Consolas" w:cs="Times New Roman"/>
+          <w:color w:val="D4D4D4"/>
+          <w:sz w:val="21"/>
+          <w:szCs w:val="21"/>
+          <w:lang w:eastAsia="en-IN"/>
+        </w:rPr>
+        <w:t>=</w:t>
+      </w:r>
+      <w:r>
+        <w:rPr>
+          <w:rFonts w:ascii="Consolas" w:eastAsia="Times New Roman" w:hAnsi="Consolas" w:cs="Times New Roman"/>
+          <w:color w:val="CE9178"/>
+          <w:sz w:val="21"/>
+          <w:szCs w:val="21"/>
+          <w:lang w:eastAsia="en-IN"/>
+        </w:rPr>
+        <w:t>"n1&gt;=10"</w:t>
+      </w:r>
+      <w:r>
+        <w:rPr>
+          <w:rFonts w:ascii="Consolas" w:eastAsia="Times New Roman" w:hAnsi="Consolas" w:cs="Times New Roman"/>
+          <w:color w:val="808080"/>
+          <w:sz w:val="21"/>
+          <w:szCs w:val="21"/>
+          <w:lang w:eastAsia="en-IN"/>
+        </w:rPr>
+        <w:t>&gt;</w:t>
+      </w:r>
+      <w:proofErr w:type="spellStart"/>
+      <w:r>
+        <w:rPr>
+          <w:rFonts w:ascii="Consolas" w:eastAsia="Times New Roman" w:hAnsi="Consolas" w:cs="Times New Roman"/>
+          <w:color w:val="D4D4D4"/>
+          <w:sz w:val="21"/>
+          <w:szCs w:val="21"/>
+          <w:lang w:eastAsia="en-IN"/>
+        </w:rPr>
+        <w:t>Ankyah</w:t>
+      </w:r>
+      <w:proofErr w:type="spellEnd"/>
+      <w:r>
+        <w:rPr>
+          <w:rFonts w:ascii="Consolas" w:eastAsia="Times New Roman" w:hAnsi="Consolas" w:cs="Times New Roman"/>
+          <w:color w:val="808080"/>
+          <w:sz w:val="21"/>
+          <w:szCs w:val="21"/>
+          <w:lang w:eastAsia="en-IN"/>
+        </w:rPr>
+        <w:t>&lt;/</w:t>
+      </w:r>
+      <w:r>
+        <w:rPr>
+          <w:rFonts w:ascii="Consolas" w:eastAsia="Times New Roman" w:hAnsi="Consolas" w:cs="Times New Roman"/>
+          <w:color w:val="569CD6"/>
+          <w:sz w:val="21"/>
+          <w:szCs w:val="21"/>
+          <w:lang w:eastAsia="en-IN"/>
+        </w:rPr>
+        <w:t>h1</w:t>
+      </w:r>
+      <w:r>
+        <w:rPr>
+          <w:rFonts w:ascii="Consolas" w:eastAsia="Times New Roman" w:hAnsi="Consolas" w:cs="Times New Roman"/>
+          <w:color w:val="808080"/>
+          <w:sz w:val="21"/>
+          <w:szCs w:val="21"/>
+          <w:lang w:eastAsia="en-IN"/>
+        </w:rPr>
+        <w:t>&gt;</w:t>
+      </w:r>
+    </w:p>
+    <w:p>
+      <w:pPr>
+        <w:shd w:val="clear" w:color="auto" w:fill="1E1E1E"/>
+        <w:spacing w:after="0" w:line="285" w:lineRule="atLeast"/>
+        <w:rPr>
+          <w:rFonts w:ascii="Consolas" w:eastAsia="Times New Roman" w:hAnsi="Consolas" w:cs="Times New Roman"/>
+          <w:color w:val="D4D4D4"/>
+          <w:sz w:val="21"/>
+          <w:szCs w:val="21"/>
+          <w:lang w:eastAsia="en-IN"/>
+        </w:rPr>
+      </w:pPr>
+      <w:r>
+        <w:rPr>
+          <w:rFonts w:ascii="Consolas" w:eastAsia="Times New Roman" w:hAnsi="Consolas" w:cs="Times New Roman"/>
+          <w:color w:val="808080"/>
+          <w:sz w:val="21"/>
+          <w:szCs w:val="21"/>
+          <w:lang w:eastAsia="en-IN"/>
+        </w:rPr>
+        <w:t>&lt;</w:t>
+      </w:r>
+      <w:r>
+        <w:rPr>
+          <w:rFonts w:ascii="Consolas" w:eastAsia="Times New Roman" w:hAnsi="Consolas" w:cs="Times New Roman"/>
+          <w:color w:val="569CD6"/>
+          <w:sz w:val="21"/>
+          <w:szCs w:val="21"/>
+          <w:lang w:eastAsia="en-IN"/>
+        </w:rPr>
+        <w:t>span</w:t>
+      </w:r>
+      <w:r>
+        <w:rPr>
+          <w:rFonts w:ascii="Consolas" w:eastAsia="Times New Roman" w:hAnsi="Consolas" w:cs="Times New Roman"/>
+          <w:color w:val="D4D4D4"/>
+          <w:sz w:val="21"/>
+          <w:szCs w:val="21"/>
+          <w:lang w:eastAsia="en-IN"/>
+        </w:rPr>
+        <w:t xml:space="preserve"> </w:t>
+      </w:r>
+      <w:r>
+        <w:rPr>
+          <w:rFonts w:ascii="Consolas" w:eastAsia="Times New Roman" w:hAnsi="Consolas" w:cs="Times New Roman"/>
+          <w:color w:val="9CDCFE"/>
+          <w:sz w:val="21"/>
+          <w:szCs w:val="21"/>
+          <w:lang w:eastAsia="en-IN"/>
+        </w:rPr>
+        <w:t>*</w:t>
+      </w:r>
+      <w:proofErr w:type="spellStart"/>
+      <w:r>
+        <w:rPr>
+          <w:rFonts w:ascii="Consolas" w:eastAsia="Times New Roman" w:hAnsi="Consolas" w:cs="Times New Roman"/>
+          <w:color w:val="9CDCFE"/>
+          <w:sz w:val="21"/>
+          <w:szCs w:val="21"/>
+          <w:lang w:eastAsia="en-IN"/>
+        </w:rPr>
+        <w:t>ngIf</w:t>
+      </w:r>
+      <w:proofErr w:type="spellEnd"/>
+      <w:r>
+        <w:rPr>
+          <w:rFonts w:ascii="Consolas" w:eastAsia="Times New Roman" w:hAnsi="Consolas" w:cs="Times New Roman"/>
+          <w:color w:val="D4D4D4"/>
+          <w:sz w:val="21"/>
+          <w:szCs w:val="21"/>
+          <w:lang w:eastAsia="en-IN"/>
+        </w:rPr>
+        <w:t>=</w:t>
+      </w:r>
+      <w:r>
+        <w:rPr>
+          <w:rFonts w:ascii="Consolas" w:eastAsia="Times New Roman" w:hAnsi="Consolas" w:cs="Times New Roman"/>
+          <w:color w:val="CE9178"/>
+          <w:sz w:val="21"/>
+          <w:szCs w:val="21"/>
+          <w:lang w:eastAsia="en-IN"/>
+        </w:rPr>
+        <w:t xml:space="preserve">"flag; else </w:t>
+      </w:r>
+      <w:proofErr w:type="spellStart"/>
+      <w:r>
+        <w:rPr>
+          <w:rFonts w:ascii="Consolas" w:eastAsia="Times New Roman" w:hAnsi="Consolas" w:cs="Times New Roman"/>
+          <w:color w:val="CE9178"/>
+          <w:sz w:val="21"/>
+          <w:szCs w:val="21"/>
+          <w:lang w:eastAsia="en-IN"/>
+        </w:rPr>
+        <w:t>falseblock</w:t>
+      </w:r>
+      <w:proofErr w:type="spellEnd"/>
+      <w:r>
+        <w:rPr>
+          <w:rFonts w:ascii="Consolas" w:eastAsia="Times New Roman" w:hAnsi="Consolas" w:cs="Times New Roman"/>
+          <w:color w:val="CE9178"/>
+          <w:sz w:val="21"/>
+          <w:szCs w:val="21"/>
+          <w:lang w:eastAsia="en-IN"/>
+        </w:rPr>
+        <w:t>"</w:t>
+      </w:r>
+      <w:r>
+        <w:rPr>
+          <w:rFonts w:ascii="Consolas" w:eastAsia="Times New Roman" w:hAnsi="Consolas" w:cs="Times New Roman"/>
+          <w:color w:val="808080"/>
+          <w:sz w:val="21"/>
+          <w:szCs w:val="21"/>
+          <w:lang w:eastAsia="en-IN"/>
+        </w:rPr>
+        <w:t>&gt;&lt;</w:t>
+      </w:r>
+      <w:r>
+        <w:rPr>
+          <w:rFonts w:ascii="Consolas" w:eastAsia="Times New Roman" w:hAnsi="Consolas" w:cs="Times New Roman"/>
+          <w:color w:val="569CD6"/>
+          <w:sz w:val="21"/>
+          <w:szCs w:val="21"/>
+          <w:lang w:eastAsia="en-IN"/>
+        </w:rPr>
+        <w:t>h1</w:t>
+      </w:r>
+      <w:r>
+        <w:rPr>
+          <w:rFonts w:ascii="Consolas" w:eastAsia="Times New Roman" w:hAnsi="Consolas" w:cs="Times New Roman"/>
+          <w:color w:val="D4D4D4"/>
+          <w:sz w:val="21"/>
+          <w:szCs w:val="21"/>
+          <w:lang w:eastAsia="en-IN"/>
+        </w:rPr>
+        <w:t xml:space="preserve"> </w:t>
+      </w:r>
+      <w:r>
+        <w:rPr>
+          <w:rFonts w:ascii="Consolas" w:eastAsia="Times New Roman" w:hAnsi="Consolas" w:cs="Times New Roman"/>
+          <w:color w:val="9CDCFE"/>
+          <w:sz w:val="21"/>
+          <w:szCs w:val="21"/>
+          <w:lang w:eastAsia="en-IN"/>
+        </w:rPr>
+        <w:t>style</w:t>
+      </w:r>
+      <w:r>
+        <w:rPr>
+          <w:rFonts w:ascii="Consolas" w:eastAsia="Times New Roman" w:hAnsi="Consolas" w:cs="Times New Roman"/>
+          <w:color w:val="D4D4D4"/>
+          <w:sz w:val="21"/>
+          <w:szCs w:val="21"/>
+          <w:lang w:eastAsia="en-IN"/>
+        </w:rPr>
+        <w:t>=</w:t>
+      </w:r>
+      <w:r>
+        <w:rPr>
+          <w:rFonts w:ascii="Consolas" w:eastAsia="Times New Roman" w:hAnsi="Consolas" w:cs="Times New Roman"/>
+          <w:color w:val="CE9178"/>
+          <w:sz w:val="21"/>
+          <w:szCs w:val="21"/>
+          <w:lang w:eastAsia="en-IN"/>
+        </w:rPr>
+        <w:t>"background-</w:t>
+      </w:r>
+      <w:proofErr w:type="spellStart"/>
+      <w:r>
+        <w:rPr>
+          <w:rFonts w:ascii="Consolas" w:eastAsia="Times New Roman" w:hAnsi="Consolas" w:cs="Times New Roman"/>
+          <w:color w:val="CE9178"/>
+          <w:sz w:val="21"/>
+          <w:szCs w:val="21"/>
+          <w:lang w:eastAsia="en-IN"/>
+        </w:rPr>
+        <w:t>color</w:t>
+      </w:r>
+      <w:proofErr w:type="spellEnd"/>
+      <w:r>
+        <w:rPr>
+          <w:rFonts w:ascii="Consolas" w:eastAsia="Times New Roman" w:hAnsi="Consolas" w:cs="Times New Roman"/>
+          <w:color w:val="CE9178"/>
+          <w:sz w:val="21"/>
+          <w:szCs w:val="21"/>
+          <w:lang w:eastAsia="en-IN"/>
+        </w:rPr>
+        <w:t xml:space="preserve">: </w:t>
+      </w:r>
+      <w:proofErr w:type="spellStart"/>
+      <w:proofErr w:type="gramStart"/>
+      <w:r>
+        <w:rPr>
+          <w:rFonts w:ascii="Consolas" w:eastAsia="Times New Roman" w:hAnsi="Consolas" w:cs="Times New Roman"/>
+          <w:color w:val="CE9178"/>
+          <w:sz w:val="21"/>
+          <w:szCs w:val="21"/>
+          <w:lang w:eastAsia="en-IN"/>
+        </w:rPr>
+        <w:t>saddlebrown;color</w:t>
+      </w:r>
+      <w:proofErr w:type="gramEnd"/>
+      <w:r>
+        <w:rPr>
+          <w:rFonts w:ascii="Consolas" w:eastAsia="Times New Roman" w:hAnsi="Consolas" w:cs="Times New Roman"/>
+          <w:color w:val="CE9178"/>
+          <w:sz w:val="21"/>
+          <w:szCs w:val="21"/>
+          <w:lang w:eastAsia="en-IN"/>
+        </w:rPr>
+        <w:t>:teal</w:t>
+      </w:r>
+      <w:proofErr w:type="spellEnd"/>
+      <w:r>
+        <w:rPr>
+          <w:rFonts w:ascii="Consolas" w:eastAsia="Times New Roman" w:hAnsi="Consolas" w:cs="Times New Roman"/>
+          <w:color w:val="CE9178"/>
+          <w:sz w:val="21"/>
+          <w:szCs w:val="21"/>
+          <w:lang w:eastAsia="en-IN"/>
+        </w:rPr>
+        <w:t>"</w:t>
+      </w:r>
+      <w:r>
+        <w:rPr>
+          <w:rFonts w:ascii="Consolas" w:eastAsia="Times New Roman" w:hAnsi="Consolas" w:cs="Times New Roman"/>
+          <w:color w:val="808080"/>
+          <w:sz w:val="21"/>
+          <w:szCs w:val="21"/>
+          <w:lang w:eastAsia="en-IN"/>
+        </w:rPr>
+        <w:t>&gt;</w:t>
+      </w:r>
+      <w:r>
+        <w:rPr>
+          <w:rFonts w:ascii="Consolas" w:eastAsia="Times New Roman" w:hAnsi="Consolas" w:cs="Times New Roman"/>
+          <w:color w:val="D4D4D4"/>
+          <w:sz w:val="21"/>
+          <w:szCs w:val="21"/>
+          <w:lang w:eastAsia="en-IN"/>
+        </w:rPr>
+        <w:t xml:space="preserve"> </w:t>
+      </w:r>
+      <w:proofErr w:type="spellStart"/>
+      <w:r>
+        <w:rPr>
+          <w:rFonts w:ascii="Consolas" w:eastAsia="Times New Roman" w:hAnsi="Consolas" w:cs="Times New Roman"/>
+          <w:color w:val="D4D4D4"/>
+          <w:sz w:val="21"/>
+          <w:szCs w:val="21"/>
+          <w:lang w:eastAsia="en-IN"/>
+        </w:rPr>
+        <w:t>Ankyah</w:t>
+      </w:r>
+      <w:proofErr w:type="spellEnd"/>
+      <w:r>
+        <w:rPr>
+          <w:rFonts w:ascii="Consolas" w:eastAsia="Times New Roman" w:hAnsi="Consolas" w:cs="Times New Roman"/>
+          <w:color w:val="D4D4D4"/>
+          <w:sz w:val="21"/>
+          <w:szCs w:val="21"/>
+          <w:lang w:eastAsia="en-IN"/>
+        </w:rPr>
+        <w:t>.</w:t>
+      </w:r>
+      <w:r>
+        <w:rPr>
+          <w:rFonts w:ascii="Consolas" w:eastAsia="Times New Roman" w:hAnsi="Consolas" w:cs="Times New Roman"/>
+          <w:color w:val="808080"/>
+          <w:sz w:val="21"/>
+          <w:szCs w:val="21"/>
+          <w:lang w:eastAsia="en-IN"/>
+        </w:rPr>
+        <w:t>&lt;/</w:t>
+      </w:r>
+      <w:r>
+        <w:rPr>
+          <w:rFonts w:ascii="Consolas" w:eastAsia="Times New Roman" w:hAnsi="Consolas" w:cs="Times New Roman"/>
+          <w:color w:val="569CD6"/>
+          <w:sz w:val="21"/>
+          <w:szCs w:val="21"/>
+          <w:lang w:eastAsia="en-IN"/>
+        </w:rPr>
+        <w:t>h1</w:t>
+      </w:r>
+      <w:r>
+        <w:rPr>
+          <w:rFonts w:ascii="Consolas" w:eastAsia="Times New Roman" w:hAnsi="Consolas" w:cs="Times New Roman"/>
+          <w:color w:val="808080"/>
+          <w:sz w:val="21"/>
+          <w:szCs w:val="21"/>
+          <w:lang w:eastAsia="en-IN"/>
+        </w:rPr>
+        <w:t>&gt;&lt;/</w:t>
+      </w:r>
+      <w:r>
+        <w:rPr>
+          <w:rFonts w:ascii="Consolas" w:eastAsia="Times New Roman" w:hAnsi="Consolas" w:cs="Times New Roman"/>
+          <w:color w:val="569CD6"/>
+          <w:sz w:val="21"/>
+          <w:szCs w:val="21"/>
+          <w:lang w:eastAsia="en-IN"/>
+        </w:rPr>
+        <w:t>span</w:t>
+      </w:r>
+      <w:r>
+        <w:rPr>
+          <w:rFonts w:ascii="Consolas" w:eastAsia="Times New Roman" w:hAnsi="Consolas" w:cs="Times New Roman"/>
+          <w:color w:val="808080"/>
+          <w:sz w:val="21"/>
+          <w:szCs w:val="21"/>
+          <w:lang w:eastAsia="en-IN"/>
+        </w:rPr>
+        <w:t>&gt;</w:t>
+      </w:r>
+    </w:p>
+    <w:p>
+      <w:pPr>
+        <w:shd w:val="clear" w:color="auto" w:fill="1E1E1E"/>
+        <w:spacing w:after="0" w:line="285" w:lineRule="atLeast"/>
+        <w:rPr>
+          <w:rFonts w:ascii="Consolas" w:eastAsia="Times New Roman" w:hAnsi="Consolas" w:cs="Times New Roman"/>
+          <w:color w:val="D4D4D4"/>
+          <w:sz w:val="21"/>
+          <w:szCs w:val="21"/>
+          <w:lang w:eastAsia="en-IN"/>
+        </w:rPr>
+      </w:pPr>
+    </w:p>
+    <w:p>
+      <w:pPr>
+        <w:shd w:val="clear" w:color="auto" w:fill="1E1E1E"/>
+        <w:spacing w:after="0" w:line="285" w:lineRule="atLeast"/>
+        <w:rPr>
+          <w:rFonts w:ascii="Consolas" w:eastAsia="Times New Roman" w:hAnsi="Consolas" w:cs="Times New Roman"/>
+          <w:color w:val="D4D4D4"/>
+          <w:sz w:val="21"/>
+          <w:szCs w:val="21"/>
+          <w:lang w:eastAsia="en-IN"/>
+        </w:rPr>
+      </w:pPr>
+      <w:r>
+        <w:rPr>
+          <w:rFonts w:ascii="Consolas" w:eastAsia="Times New Roman" w:hAnsi="Consolas" w:cs="Times New Roman"/>
+          <w:color w:val="808080"/>
+          <w:sz w:val="21"/>
+          <w:szCs w:val="21"/>
+          <w:lang w:eastAsia="en-IN"/>
+        </w:rPr>
+        <w:t>&lt;</w:t>
+      </w:r>
+      <w:r>
+        <w:rPr>
+          <w:rFonts w:ascii="Consolas" w:eastAsia="Times New Roman" w:hAnsi="Consolas" w:cs="Times New Roman"/>
+          <w:color w:val="569CD6"/>
+          <w:sz w:val="21"/>
+          <w:szCs w:val="21"/>
+          <w:lang w:eastAsia="en-IN"/>
+        </w:rPr>
+        <w:t>ng-template</w:t>
+      </w:r>
+      <w:r>
+        <w:rPr>
+          <w:rFonts w:ascii="Consolas" w:eastAsia="Times New Roman" w:hAnsi="Consolas" w:cs="Times New Roman"/>
+          <w:color w:val="D4D4D4"/>
+          <w:sz w:val="21"/>
+          <w:szCs w:val="21"/>
+          <w:lang w:eastAsia="en-IN"/>
+        </w:rPr>
+        <w:t xml:space="preserve"> </w:t>
+      </w:r>
+      <w:r>
+        <w:rPr>
+          <w:rFonts w:ascii="Consolas" w:eastAsia="Times New Roman" w:hAnsi="Consolas" w:cs="Times New Roman"/>
+          <w:color w:val="9CDCFE"/>
+          <w:sz w:val="21"/>
+          <w:szCs w:val="21"/>
+          <w:lang w:eastAsia="en-IN"/>
+        </w:rPr>
+        <w:t>#</w:t>
+      </w:r>
+      <w:proofErr w:type="spellStart"/>
+      <w:r>
+        <w:rPr>
+          <w:rFonts w:ascii="Consolas" w:eastAsia="Times New Roman" w:hAnsi="Consolas" w:cs="Times New Roman"/>
+          <w:color w:val="9CDCFE"/>
+          <w:sz w:val="21"/>
+          <w:szCs w:val="21"/>
+          <w:lang w:eastAsia="en-IN"/>
+        </w:rPr>
+        <w:t>falseblock</w:t>
+      </w:r>
+      <w:proofErr w:type="spellEnd"/>
+      <w:r>
+        <w:rPr>
+          <w:rFonts w:ascii="Consolas" w:eastAsia="Times New Roman" w:hAnsi="Consolas" w:cs="Times New Roman"/>
+          <w:color w:val="808080"/>
+          <w:sz w:val="21"/>
+          <w:szCs w:val="21"/>
+          <w:lang w:eastAsia="en-IN"/>
+        </w:rPr>
+        <w:t>&gt;</w:t>
+      </w:r>
+    </w:p>
+    <w:p>
+      <w:pPr>
+        <w:shd w:val="clear" w:color="auto" w:fill="1E1E1E"/>
+        <w:spacing w:after="0" w:line="285" w:lineRule="atLeast"/>
+        <w:rPr>
+          <w:rFonts w:ascii="Consolas" w:eastAsia="Times New Roman" w:hAnsi="Consolas" w:cs="Times New Roman"/>
+          <w:color w:val="D4D4D4"/>
+          <w:sz w:val="21"/>
+          <w:szCs w:val="21"/>
+          <w:lang w:eastAsia="en-IN"/>
+        </w:rPr>
+      </w:pPr>
+      <w:r>
+        <w:rPr>
+          <w:rFonts w:ascii="Consolas" w:eastAsia="Times New Roman" w:hAnsi="Consolas" w:cs="Times New Roman"/>
+          <w:color w:val="808080"/>
+          <w:sz w:val="21"/>
+          <w:szCs w:val="21"/>
+          <w:lang w:eastAsia="en-IN"/>
+        </w:rPr>
+        <w:t>&lt;</w:t>
+      </w:r>
+      <w:r>
+        <w:rPr>
+          <w:rFonts w:ascii="Consolas" w:eastAsia="Times New Roman" w:hAnsi="Consolas" w:cs="Times New Roman"/>
+          <w:color w:val="569CD6"/>
+          <w:sz w:val="21"/>
+          <w:szCs w:val="21"/>
+          <w:lang w:eastAsia="en-IN"/>
+        </w:rPr>
+        <w:t>h3</w:t>
+      </w:r>
+      <w:r>
+        <w:rPr>
+          <w:rFonts w:ascii="Consolas" w:eastAsia="Times New Roman" w:hAnsi="Consolas" w:cs="Times New Roman"/>
+          <w:color w:val="D4D4D4"/>
+          <w:sz w:val="21"/>
+          <w:szCs w:val="21"/>
+          <w:lang w:eastAsia="en-IN"/>
+        </w:rPr>
+        <w:t xml:space="preserve"> </w:t>
+      </w:r>
+      <w:r>
+        <w:rPr>
+          <w:rFonts w:ascii="Consolas" w:eastAsia="Times New Roman" w:hAnsi="Consolas" w:cs="Times New Roman"/>
+          <w:color w:val="9CDCFE"/>
+          <w:sz w:val="21"/>
+          <w:szCs w:val="21"/>
+          <w:lang w:eastAsia="en-IN"/>
+        </w:rPr>
+        <w:t>style</w:t>
+      </w:r>
+      <w:r>
+        <w:rPr>
+          <w:rFonts w:ascii="Consolas" w:eastAsia="Times New Roman" w:hAnsi="Consolas" w:cs="Times New Roman"/>
+          <w:color w:val="D4D4D4"/>
+          <w:sz w:val="21"/>
+          <w:szCs w:val="21"/>
+          <w:lang w:eastAsia="en-IN"/>
+        </w:rPr>
+        <w:t>=</w:t>
+      </w:r>
+      <w:r>
+        <w:rPr>
+          <w:rFonts w:ascii="Consolas" w:eastAsia="Times New Roman" w:hAnsi="Consolas" w:cs="Times New Roman"/>
+          <w:color w:val="CE9178"/>
+          <w:sz w:val="21"/>
+          <w:szCs w:val="21"/>
+          <w:lang w:eastAsia="en-IN"/>
+        </w:rPr>
+        <w:t>"background-</w:t>
+      </w:r>
+      <w:proofErr w:type="spellStart"/>
+      <w:r>
+        <w:rPr>
+          <w:rFonts w:ascii="Consolas" w:eastAsia="Times New Roman" w:hAnsi="Consolas" w:cs="Times New Roman"/>
+          <w:color w:val="CE9178"/>
+          <w:sz w:val="21"/>
+          <w:szCs w:val="21"/>
+          <w:lang w:eastAsia="en-IN"/>
+        </w:rPr>
+        <w:t>color</w:t>
+      </w:r>
+      <w:proofErr w:type="spellEnd"/>
+      <w:r>
+        <w:rPr>
+          <w:rFonts w:ascii="Consolas" w:eastAsia="Times New Roman" w:hAnsi="Consolas" w:cs="Times New Roman"/>
+          <w:color w:val="CE9178"/>
+          <w:sz w:val="21"/>
+          <w:szCs w:val="21"/>
+          <w:lang w:eastAsia="en-IN"/>
+        </w:rPr>
+        <w:t xml:space="preserve">: </w:t>
+      </w:r>
+      <w:proofErr w:type="spellStart"/>
+      <w:proofErr w:type="gramStart"/>
+      <w:r>
+        <w:rPr>
+          <w:rFonts w:ascii="Consolas" w:eastAsia="Times New Roman" w:hAnsi="Consolas" w:cs="Times New Roman"/>
+          <w:color w:val="CE9178"/>
+          <w:sz w:val="21"/>
+          <w:szCs w:val="21"/>
+          <w:lang w:eastAsia="en-IN"/>
+        </w:rPr>
+        <w:t>yellow;color</w:t>
+      </w:r>
+      <w:proofErr w:type="gramEnd"/>
+      <w:r>
+        <w:rPr>
+          <w:rFonts w:ascii="Consolas" w:eastAsia="Times New Roman" w:hAnsi="Consolas" w:cs="Times New Roman"/>
+          <w:color w:val="CE9178"/>
+          <w:sz w:val="21"/>
+          <w:szCs w:val="21"/>
+          <w:lang w:eastAsia="en-IN"/>
+        </w:rPr>
+        <w:t>:red</w:t>
+      </w:r>
+      <w:proofErr w:type="spellEnd"/>
+      <w:r>
+        <w:rPr>
+          <w:rFonts w:ascii="Consolas" w:eastAsia="Times New Roman" w:hAnsi="Consolas" w:cs="Times New Roman"/>
+          <w:color w:val="CE9178"/>
+          <w:sz w:val="21"/>
+          <w:szCs w:val="21"/>
+          <w:lang w:eastAsia="en-IN"/>
+        </w:rPr>
+        <w:t>"</w:t>
+      </w:r>
+      <w:r>
+        <w:rPr>
+          <w:rFonts w:ascii="Consolas" w:eastAsia="Times New Roman" w:hAnsi="Consolas" w:cs="Times New Roman"/>
+          <w:color w:val="808080"/>
+          <w:sz w:val="21"/>
+          <w:szCs w:val="21"/>
+          <w:lang w:eastAsia="en-IN"/>
+        </w:rPr>
+        <w:t>&gt;</w:t>
+      </w:r>
+      <w:r>
+        <w:rPr>
+          <w:rFonts w:ascii="Consolas" w:eastAsia="Times New Roman" w:hAnsi="Consolas" w:cs="Times New Roman"/>
+          <w:color w:val="D4D4D4"/>
+          <w:sz w:val="21"/>
+          <w:szCs w:val="21"/>
+          <w:lang w:eastAsia="en-IN"/>
+        </w:rPr>
+        <w:t>Hello world</w:t>
+      </w:r>
+      <w:r>
+        <w:rPr>
+          <w:rFonts w:ascii="Consolas" w:eastAsia="Times New Roman" w:hAnsi="Consolas" w:cs="Times New Roman"/>
+          <w:color w:val="808080"/>
+          <w:sz w:val="21"/>
+          <w:szCs w:val="21"/>
+          <w:lang w:eastAsia="en-IN"/>
+        </w:rPr>
+        <w:t>&lt;/</w:t>
+      </w:r>
+      <w:r>
+        <w:rPr>
+          <w:rFonts w:ascii="Consolas" w:eastAsia="Times New Roman" w:hAnsi="Consolas" w:cs="Times New Roman"/>
+          <w:color w:val="569CD6"/>
+          <w:sz w:val="21"/>
+          <w:szCs w:val="21"/>
+          <w:lang w:eastAsia="en-IN"/>
+        </w:rPr>
+        <w:t>h3</w:t>
+      </w:r>
+      <w:r>
+        <w:rPr>
+          <w:rFonts w:ascii="Consolas" w:eastAsia="Times New Roman" w:hAnsi="Consolas" w:cs="Times New Roman"/>
+          <w:color w:val="808080"/>
+          <w:sz w:val="21"/>
+          <w:szCs w:val="21"/>
+          <w:lang w:eastAsia="en-IN"/>
+        </w:rPr>
+        <w:t>&gt;</w:t>
+      </w:r>
+      <w:r>
+        <w:rPr>
+          <w:rFonts w:ascii="Consolas" w:eastAsia="Times New Roman" w:hAnsi="Consolas" w:cs="Times New Roman"/>
+          <w:color w:val="D4D4D4"/>
+          <w:sz w:val="21"/>
+          <w:szCs w:val="21"/>
+          <w:lang w:eastAsia="en-IN"/>
+        </w:rPr>
+        <w:t xml:space="preserve">  </w:t>
+      </w:r>
+    </w:p>
+    <w:p>
+      <w:pPr>
+        <w:shd w:val="clear" w:color="auto" w:fill="1E1E1E"/>
+        <w:spacing w:after="0" w:line="285" w:lineRule="atLeast"/>
+        <w:rPr>
+          <w:rFonts w:ascii="Consolas" w:eastAsia="Times New Roman" w:hAnsi="Consolas" w:cs="Times New Roman"/>
+          <w:color w:val="D4D4D4"/>
+          <w:sz w:val="21"/>
+          <w:szCs w:val="21"/>
+          <w:lang w:eastAsia="en-IN"/>
+        </w:rPr>
+      </w:pPr>
+      <w:r>
+        <w:rPr>
+          <w:rFonts w:ascii="Consolas" w:eastAsia="Times New Roman" w:hAnsi="Consolas" w:cs="Times New Roman"/>
+          <w:color w:val="808080"/>
+          <w:sz w:val="21"/>
+          <w:szCs w:val="21"/>
+          <w:lang w:eastAsia="en-IN"/>
+        </w:rPr>
+        <w:t>&lt;/</w:t>
+      </w:r>
+      <w:r>
+        <w:rPr>
+          <w:rFonts w:ascii="Consolas" w:eastAsia="Times New Roman" w:hAnsi="Consolas" w:cs="Times New Roman"/>
+          <w:color w:val="569CD6"/>
+          <w:sz w:val="21"/>
+          <w:szCs w:val="21"/>
+          <w:lang w:eastAsia="en-IN"/>
+        </w:rPr>
+        <w:t>ng-template</w:t>
+      </w:r>
+      <w:r>
+        <w:rPr>
+          <w:rFonts w:ascii="Consolas" w:eastAsia="Times New Roman" w:hAnsi="Consolas" w:cs="Times New Roman"/>
+          <w:color w:val="808080"/>
+          <w:sz w:val="21"/>
+          <w:szCs w:val="21"/>
+          <w:lang w:eastAsia="en-IN"/>
+        </w:rPr>
+        <w:t>&gt;</w:t>
       </w:r>
     </w:p>
     <w:p/>
-    <w:p>
-      <w:r>
-        <w:t xml:space="preserve">Example: </w:t>
-      </w:r>
-    </w:p>
-    <w:p>
-      <w:r>
-        <w:t>If you want to disable a textbox based on the flag value.</w:t>
-      </w:r>
-    </w:p>
     <w:p/>
+    <w:p>
+      <w:pPr>
+        <w:shd w:val="clear" w:color="auto" w:fill="1E1E1E"/>
+        <w:spacing w:after="0" w:line="285" w:lineRule="atLeast"/>
+        <w:rPr>
+          <w:rFonts w:ascii="Consolas" w:eastAsia="Times New Roman" w:hAnsi="Consolas" w:cs="Times New Roman"/>
+          <w:color w:val="D4D4D4"/>
+          <w:sz w:val="21"/>
+          <w:szCs w:val="21"/>
+          <w:lang w:eastAsia="en-IN"/>
+        </w:rPr>
+      </w:pPr>
+      <w:r>
+        <w:rPr>
+          <w:rFonts w:ascii="Consolas" w:eastAsia="Times New Roman" w:hAnsi="Consolas" w:cs="Times New Roman"/>
+          <w:color w:val="C586C0"/>
+          <w:sz w:val="21"/>
+          <w:szCs w:val="21"/>
+          <w:lang w:eastAsia="en-IN"/>
+        </w:rPr>
+        <w:t>import</w:t>
+      </w:r>
+      <w:r>
+        <w:rPr>
+          <w:rFonts w:ascii="Consolas" w:eastAsia="Times New Roman" w:hAnsi="Consolas" w:cs="Times New Roman"/>
+          <w:color w:val="D4D4D4"/>
+          <w:sz w:val="21"/>
+          <w:szCs w:val="21"/>
+          <w:lang w:eastAsia="en-IN"/>
+        </w:rPr>
+        <w:t xml:space="preserve"> </w:t>
+      </w:r>
+      <w:proofErr w:type="gramStart"/>
+      <w:r>
+        <w:rPr>
+          <w:rFonts w:ascii="Consolas" w:eastAsia="Times New Roman" w:hAnsi="Consolas" w:cs="Times New Roman"/>
+          <w:color w:val="D4D4D4"/>
+          <w:sz w:val="21"/>
+          <w:szCs w:val="21"/>
+          <w:lang w:eastAsia="en-IN"/>
+        </w:rPr>
+        <w:t xml:space="preserve">{ </w:t>
+      </w:r>
+      <w:r>
+        <w:rPr>
+          <w:rFonts w:ascii="Consolas" w:eastAsia="Times New Roman" w:hAnsi="Consolas" w:cs="Times New Roman"/>
+          <w:color w:val="9CDCFE"/>
+          <w:sz w:val="21"/>
+          <w:szCs w:val="21"/>
+          <w:lang w:eastAsia="en-IN"/>
+        </w:rPr>
+        <w:t>Component</w:t>
+      </w:r>
+      <w:proofErr w:type="gramEnd"/>
+      <w:r>
+        <w:rPr>
+          <w:rFonts w:ascii="Consolas" w:eastAsia="Times New Roman" w:hAnsi="Consolas" w:cs="Times New Roman"/>
+          <w:color w:val="D4D4D4"/>
+          <w:sz w:val="21"/>
+          <w:szCs w:val="21"/>
+          <w:lang w:eastAsia="en-IN"/>
+        </w:rPr>
+        <w:t xml:space="preserve"> } </w:t>
+      </w:r>
+      <w:r>
+        <w:rPr>
+          <w:rFonts w:ascii="Consolas" w:eastAsia="Times New Roman" w:hAnsi="Consolas" w:cs="Times New Roman"/>
+          <w:color w:val="C586C0"/>
+          <w:sz w:val="21"/>
+          <w:szCs w:val="21"/>
+          <w:lang w:eastAsia="en-IN"/>
+        </w:rPr>
+        <w:t>from</w:t>
+      </w:r>
+      <w:r>
+        <w:rPr>
+          <w:rFonts w:ascii="Consolas" w:eastAsia="Times New Roman" w:hAnsi="Consolas" w:cs="Times New Roman"/>
+          <w:color w:val="D4D4D4"/>
+          <w:sz w:val="21"/>
+          <w:szCs w:val="21"/>
+          <w:lang w:eastAsia="en-IN"/>
+        </w:rPr>
+        <w:t xml:space="preserve"> </w:t>
+      </w:r>
+      <w:r>
+        <w:rPr>
+          <w:rFonts w:ascii="Consolas" w:eastAsia="Times New Roman" w:hAnsi="Consolas" w:cs="Times New Roman"/>
+          <w:color w:val="CE9178"/>
+          <w:sz w:val="21"/>
+          <w:szCs w:val="21"/>
+          <w:lang w:eastAsia="en-IN"/>
+        </w:rPr>
+        <w:t>'@angular/core'</w:t>
+      </w:r>
+      <w:r>
+        <w:rPr>
+          <w:rFonts w:ascii="Consolas" w:eastAsia="Times New Roman" w:hAnsi="Consolas" w:cs="Times New Roman"/>
+          <w:color w:val="D4D4D4"/>
+          <w:sz w:val="21"/>
+          <w:szCs w:val="21"/>
+          <w:lang w:eastAsia="en-IN"/>
+        </w:rPr>
+        <w:t>;</w:t>
+      </w:r>
+    </w:p>
+    <w:p>
+      <w:pPr>
+        <w:shd w:val="clear" w:color="auto" w:fill="1E1E1E"/>
+        <w:spacing w:after="0" w:line="285" w:lineRule="atLeast"/>
+        <w:rPr>
+          <w:rFonts w:ascii="Consolas" w:eastAsia="Times New Roman" w:hAnsi="Consolas" w:cs="Times New Roman"/>
+          <w:color w:val="D4D4D4"/>
+          <w:sz w:val="21"/>
+          <w:szCs w:val="21"/>
+          <w:lang w:eastAsia="en-IN"/>
+        </w:rPr>
+      </w:pPr>
+      <w:bookmarkStart w:id="0" w:name="_GoBack"/>
+      <w:bookmarkEnd w:id="0"/>
+    </w:p>
+    <w:p>
+      <w:pPr>
+        <w:shd w:val="clear" w:color="auto" w:fill="1E1E1E"/>
+        <w:spacing w:after="0" w:line="285" w:lineRule="atLeast"/>
+        <w:rPr>
+          <w:rFonts w:ascii="Consolas" w:eastAsia="Times New Roman" w:hAnsi="Consolas" w:cs="Times New Roman"/>
+          <w:color w:val="D4D4D4"/>
+          <w:sz w:val="21"/>
+          <w:szCs w:val="21"/>
+          <w:lang w:eastAsia="en-IN"/>
+        </w:rPr>
+      </w:pPr>
+      <w:r>
+        <w:rPr>
+          <w:rFonts w:ascii="Consolas" w:eastAsia="Times New Roman" w:hAnsi="Consolas" w:cs="Times New Roman"/>
+          <w:color w:val="D4D4D4"/>
+          <w:sz w:val="21"/>
+          <w:szCs w:val="21"/>
+          <w:lang w:eastAsia="en-IN"/>
+        </w:rPr>
+        <w:t>@</w:t>
+      </w:r>
+      <w:proofErr w:type="gramStart"/>
+      <w:r>
+        <w:rPr>
+          <w:rFonts w:ascii="Consolas" w:eastAsia="Times New Roman" w:hAnsi="Consolas" w:cs="Times New Roman"/>
+          <w:color w:val="DCDCAA"/>
+          <w:sz w:val="21"/>
+          <w:szCs w:val="21"/>
+          <w:lang w:eastAsia="en-IN"/>
+        </w:rPr>
+        <w:t>Component</w:t>
+      </w:r>
+      <w:r>
+        <w:rPr>
+          <w:rFonts w:ascii="Consolas" w:eastAsia="Times New Roman" w:hAnsi="Consolas" w:cs="Times New Roman"/>
+          <w:color w:val="D4D4D4"/>
+          <w:sz w:val="21"/>
+          <w:szCs w:val="21"/>
+          <w:lang w:eastAsia="en-IN"/>
+        </w:rPr>
+        <w:t>(</w:t>
+      </w:r>
+      <w:proofErr w:type="gramEnd"/>
+      <w:r>
+        <w:rPr>
+          <w:rFonts w:ascii="Consolas" w:eastAsia="Times New Roman" w:hAnsi="Consolas" w:cs="Times New Roman"/>
+          <w:color w:val="D4D4D4"/>
+          <w:sz w:val="21"/>
+          <w:szCs w:val="21"/>
+          <w:lang w:eastAsia="en-IN"/>
+        </w:rPr>
+        <w:t>{</w:t>
+      </w:r>
+    </w:p>
+    <w:p>
+      <w:pPr>
+        <w:shd w:val="clear" w:color="auto" w:fill="1E1E1E"/>
+        <w:spacing w:after="0" w:line="285" w:lineRule="atLeast"/>
+        <w:rPr>
+          <w:rFonts w:ascii="Consolas" w:eastAsia="Times New Roman" w:hAnsi="Consolas" w:cs="Times New Roman"/>
+          <w:color w:val="D4D4D4"/>
+          <w:sz w:val="21"/>
+          <w:szCs w:val="21"/>
+          <w:lang w:eastAsia="en-IN"/>
+        </w:rPr>
+      </w:pPr>
+      <w:r>
+        <w:rPr>
+          <w:rFonts w:ascii="Consolas" w:eastAsia="Times New Roman" w:hAnsi="Consolas" w:cs="Times New Roman"/>
+          <w:color w:val="D4D4D4"/>
+          <w:sz w:val="21"/>
+          <w:szCs w:val="21"/>
+          <w:lang w:eastAsia="en-IN"/>
+        </w:rPr>
+        <w:t xml:space="preserve">  </w:t>
+      </w:r>
+      <w:r>
+        <w:rPr>
+          <w:rFonts w:ascii="Consolas" w:eastAsia="Times New Roman" w:hAnsi="Consolas" w:cs="Times New Roman"/>
+          <w:color w:val="9CDCFE"/>
+          <w:sz w:val="21"/>
+          <w:szCs w:val="21"/>
+          <w:lang w:eastAsia="en-IN"/>
+        </w:rPr>
+        <w:t>selector:</w:t>
+      </w:r>
+      <w:r>
+        <w:rPr>
+          <w:rFonts w:ascii="Consolas" w:eastAsia="Times New Roman" w:hAnsi="Consolas" w:cs="Times New Roman"/>
+          <w:color w:val="D4D4D4"/>
+          <w:sz w:val="21"/>
+          <w:szCs w:val="21"/>
+          <w:lang w:eastAsia="en-IN"/>
+        </w:rPr>
+        <w:t xml:space="preserve"> </w:t>
+      </w:r>
+      <w:r>
+        <w:rPr>
+          <w:rFonts w:ascii="Consolas" w:eastAsia="Times New Roman" w:hAnsi="Consolas" w:cs="Times New Roman"/>
+          <w:color w:val="CE9178"/>
+          <w:sz w:val="21"/>
+          <w:szCs w:val="21"/>
+          <w:lang w:eastAsia="en-IN"/>
+        </w:rPr>
+        <w:t>'app-root'</w:t>
+      </w:r>
+      <w:r>
+        <w:rPr>
+          <w:rFonts w:ascii="Consolas" w:eastAsia="Times New Roman" w:hAnsi="Consolas" w:cs="Times New Roman"/>
+          <w:color w:val="D4D4D4"/>
+          <w:sz w:val="21"/>
+          <w:szCs w:val="21"/>
+          <w:lang w:eastAsia="en-IN"/>
+        </w:rPr>
+        <w:t>,</w:t>
+      </w:r>
+    </w:p>
+    <w:p>
+      <w:pPr>
+        <w:shd w:val="clear" w:color="auto" w:fill="1E1E1E"/>
+        <w:spacing w:after="0" w:line="285" w:lineRule="atLeast"/>
+        <w:rPr>
+          <w:rFonts w:ascii="Consolas" w:eastAsia="Times New Roman" w:hAnsi="Consolas" w:cs="Times New Roman"/>
+          <w:color w:val="D4D4D4"/>
+          <w:sz w:val="21"/>
+          <w:szCs w:val="21"/>
+          <w:lang w:eastAsia="en-IN"/>
+        </w:rPr>
+      </w:pPr>
+      <w:r>
+        <w:rPr>
+          <w:rFonts w:ascii="Consolas" w:eastAsia="Times New Roman" w:hAnsi="Consolas" w:cs="Times New Roman"/>
+          <w:color w:val="D4D4D4"/>
+          <w:sz w:val="21"/>
+          <w:szCs w:val="21"/>
+          <w:lang w:eastAsia="en-IN"/>
+        </w:rPr>
+        <w:t xml:space="preserve">  </w:t>
+      </w:r>
+      <w:proofErr w:type="spellStart"/>
+      <w:r>
+        <w:rPr>
+          <w:rFonts w:ascii="Consolas" w:eastAsia="Times New Roman" w:hAnsi="Consolas" w:cs="Times New Roman"/>
+          <w:color w:val="9CDCFE"/>
+          <w:sz w:val="21"/>
+          <w:szCs w:val="21"/>
+          <w:lang w:eastAsia="en-IN"/>
+        </w:rPr>
+        <w:t>templateUrl</w:t>
+      </w:r>
+      <w:proofErr w:type="spellEnd"/>
+      <w:r>
+        <w:rPr>
+          <w:rFonts w:ascii="Consolas" w:eastAsia="Times New Roman" w:hAnsi="Consolas" w:cs="Times New Roman"/>
+          <w:color w:val="9CDCFE"/>
+          <w:sz w:val="21"/>
+          <w:szCs w:val="21"/>
+          <w:lang w:eastAsia="en-IN"/>
+        </w:rPr>
+        <w:t>:</w:t>
+      </w:r>
+      <w:r>
+        <w:rPr>
+          <w:rFonts w:ascii="Consolas" w:eastAsia="Times New Roman" w:hAnsi="Consolas" w:cs="Times New Roman"/>
+          <w:color w:val="D4D4D4"/>
+          <w:sz w:val="21"/>
+          <w:szCs w:val="21"/>
+          <w:lang w:eastAsia="en-IN"/>
+        </w:rPr>
+        <w:t xml:space="preserve"> </w:t>
+      </w:r>
+      <w:r>
+        <w:rPr>
+          <w:rFonts w:ascii="Consolas" w:eastAsia="Times New Roman" w:hAnsi="Consolas" w:cs="Times New Roman"/>
+          <w:color w:val="CE9178"/>
+          <w:sz w:val="21"/>
+          <w:szCs w:val="21"/>
+          <w:lang w:eastAsia="en-IN"/>
+        </w:rPr>
+        <w:t>'./app.component.html'</w:t>
+      </w:r>
+      <w:r>
+        <w:rPr>
+          <w:rFonts w:ascii="Consolas" w:eastAsia="Times New Roman" w:hAnsi="Consolas" w:cs="Times New Roman"/>
+          <w:color w:val="D4D4D4"/>
+          <w:sz w:val="21"/>
+          <w:szCs w:val="21"/>
+          <w:lang w:eastAsia="en-IN"/>
+        </w:rPr>
+        <w:t>,</w:t>
+      </w:r>
+    </w:p>
+    <w:p>
+      <w:pPr>
+        <w:shd w:val="clear" w:color="auto" w:fill="1E1E1E"/>
+        <w:spacing w:after="0" w:line="285" w:lineRule="atLeast"/>
+        <w:rPr>
+          <w:rFonts w:ascii="Consolas" w:eastAsia="Times New Roman" w:hAnsi="Consolas" w:cs="Times New Roman"/>
+          <w:color w:val="D4D4D4"/>
+          <w:sz w:val="21"/>
+          <w:szCs w:val="21"/>
+          <w:lang w:eastAsia="en-IN"/>
+        </w:rPr>
+      </w:pPr>
+      <w:r>
+        <w:rPr>
+          <w:rFonts w:ascii="Consolas" w:eastAsia="Times New Roman" w:hAnsi="Consolas" w:cs="Times New Roman"/>
+          <w:color w:val="D4D4D4"/>
+          <w:sz w:val="21"/>
+          <w:szCs w:val="21"/>
+          <w:lang w:eastAsia="en-IN"/>
+        </w:rPr>
+        <w:t xml:space="preserve">  </w:t>
+      </w:r>
+      <w:proofErr w:type="spellStart"/>
+      <w:r>
+        <w:rPr>
+          <w:rFonts w:ascii="Consolas" w:eastAsia="Times New Roman" w:hAnsi="Consolas" w:cs="Times New Roman"/>
+          <w:color w:val="9CDCFE"/>
+          <w:sz w:val="21"/>
+          <w:szCs w:val="21"/>
+          <w:lang w:eastAsia="en-IN"/>
+        </w:rPr>
+        <w:t>styleUrls</w:t>
+      </w:r>
+      <w:proofErr w:type="spellEnd"/>
+      <w:r>
+        <w:rPr>
+          <w:rFonts w:ascii="Consolas" w:eastAsia="Times New Roman" w:hAnsi="Consolas" w:cs="Times New Roman"/>
+          <w:color w:val="9CDCFE"/>
+          <w:sz w:val="21"/>
+          <w:szCs w:val="21"/>
+          <w:lang w:eastAsia="en-IN"/>
+        </w:rPr>
+        <w:t>:</w:t>
+      </w:r>
+      <w:r>
+        <w:rPr>
+          <w:rFonts w:ascii="Consolas" w:eastAsia="Times New Roman" w:hAnsi="Consolas" w:cs="Times New Roman"/>
+          <w:color w:val="D4D4D4"/>
+          <w:sz w:val="21"/>
+          <w:szCs w:val="21"/>
+          <w:lang w:eastAsia="en-IN"/>
+        </w:rPr>
+        <w:t xml:space="preserve"> [</w:t>
+      </w:r>
+      <w:r>
+        <w:rPr>
+          <w:rFonts w:ascii="Consolas" w:eastAsia="Times New Roman" w:hAnsi="Consolas" w:cs="Times New Roman"/>
+          <w:color w:val="CE9178"/>
+          <w:sz w:val="21"/>
+          <w:szCs w:val="21"/>
+          <w:lang w:eastAsia="en-IN"/>
+        </w:rPr>
+        <w:t>'./app.component.css'</w:t>
+      </w:r>
+      <w:r>
+        <w:rPr>
+          <w:rFonts w:ascii="Consolas" w:eastAsia="Times New Roman" w:hAnsi="Consolas" w:cs="Times New Roman"/>
+          <w:color w:val="D4D4D4"/>
+          <w:sz w:val="21"/>
+          <w:szCs w:val="21"/>
+          <w:lang w:eastAsia="en-IN"/>
+        </w:rPr>
+        <w:t>]</w:t>
+      </w:r>
+    </w:p>
+    <w:p>
+      <w:pPr>
+        <w:shd w:val="clear" w:color="auto" w:fill="1E1E1E"/>
+        <w:spacing w:after="0" w:line="285" w:lineRule="atLeast"/>
+        <w:rPr>
+          <w:rFonts w:ascii="Consolas" w:eastAsia="Times New Roman" w:hAnsi="Consolas" w:cs="Times New Roman"/>
+          <w:color w:val="D4D4D4"/>
+          <w:sz w:val="21"/>
+          <w:szCs w:val="21"/>
+          <w:lang w:eastAsia="en-IN"/>
+        </w:rPr>
+      </w:pPr>
+      <w:r>
+        <w:rPr>
+          <w:rFonts w:ascii="Consolas" w:eastAsia="Times New Roman" w:hAnsi="Consolas" w:cs="Times New Roman"/>
+          <w:color w:val="D4D4D4"/>
+          <w:sz w:val="21"/>
+          <w:szCs w:val="21"/>
+          <w:lang w:eastAsia="en-IN"/>
+        </w:rPr>
+        <w:t>})</w:t>
+      </w:r>
+    </w:p>
+    <w:p>
+      <w:pPr>
+        <w:shd w:val="clear" w:color="auto" w:fill="1E1E1E"/>
+        <w:spacing w:after="0" w:line="285" w:lineRule="atLeast"/>
+        <w:rPr>
+          <w:rFonts w:ascii="Consolas" w:eastAsia="Times New Roman" w:hAnsi="Consolas" w:cs="Times New Roman"/>
+          <w:color w:val="D4D4D4"/>
+          <w:sz w:val="21"/>
+          <w:szCs w:val="21"/>
+          <w:lang w:eastAsia="en-IN"/>
+        </w:rPr>
+      </w:pPr>
+      <w:r>
+        <w:rPr>
+          <w:rFonts w:ascii="Consolas" w:eastAsia="Times New Roman" w:hAnsi="Consolas" w:cs="Times New Roman"/>
+          <w:color w:val="C586C0"/>
+          <w:sz w:val="21"/>
+          <w:szCs w:val="21"/>
+          <w:lang w:eastAsia="en-IN"/>
+        </w:rPr>
+        <w:t>export</w:t>
+      </w:r>
+      <w:r>
+        <w:rPr>
+          <w:rFonts w:ascii="Consolas" w:eastAsia="Times New Roman" w:hAnsi="Consolas" w:cs="Times New Roman"/>
+          <w:color w:val="D4D4D4"/>
+          <w:sz w:val="21"/>
+          <w:szCs w:val="21"/>
+          <w:lang w:eastAsia="en-IN"/>
+        </w:rPr>
+        <w:t xml:space="preserve"> </w:t>
+      </w:r>
+      <w:r>
+        <w:rPr>
+          <w:rFonts w:ascii="Consolas" w:eastAsia="Times New Roman" w:hAnsi="Consolas" w:cs="Times New Roman"/>
+          <w:color w:val="569CD6"/>
+          <w:sz w:val="21"/>
+          <w:szCs w:val="21"/>
+          <w:lang w:eastAsia="en-IN"/>
+        </w:rPr>
+        <w:t>class</w:t>
+      </w:r>
+      <w:r>
+        <w:rPr>
+          <w:rFonts w:ascii="Consolas" w:eastAsia="Times New Roman" w:hAnsi="Consolas" w:cs="Times New Roman"/>
+          <w:color w:val="D4D4D4"/>
+          <w:sz w:val="21"/>
+          <w:szCs w:val="21"/>
+          <w:lang w:eastAsia="en-IN"/>
+        </w:rPr>
+        <w:t xml:space="preserve"> </w:t>
+      </w:r>
+      <w:proofErr w:type="spellStart"/>
+      <w:r>
+        <w:rPr>
+          <w:rFonts w:ascii="Consolas" w:eastAsia="Times New Roman" w:hAnsi="Consolas" w:cs="Times New Roman"/>
+          <w:color w:val="4EC9B0"/>
+          <w:sz w:val="21"/>
+          <w:szCs w:val="21"/>
+          <w:lang w:eastAsia="en-IN"/>
+        </w:rPr>
+        <w:t>AppComponent</w:t>
+      </w:r>
+      <w:proofErr w:type="spellEnd"/>
+      <w:r>
+        <w:rPr>
+          <w:rFonts w:ascii="Consolas" w:eastAsia="Times New Roman" w:hAnsi="Consolas" w:cs="Times New Roman"/>
+          <w:color w:val="D4D4D4"/>
+          <w:sz w:val="21"/>
+          <w:szCs w:val="21"/>
+          <w:lang w:eastAsia="en-IN"/>
+        </w:rPr>
+        <w:t xml:space="preserve"> {</w:t>
+      </w:r>
+    </w:p>
+    <w:p>
+      <w:pPr>
+        <w:shd w:val="clear" w:color="auto" w:fill="1E1E1E"/>
+        <w:spacing w:after="0" w:line="285" w:lineRule="atLeast"/>
+        <w:rPr>
+          <w:rFonts w:ascii="Consolas" w:eastAsia="Times New Roman" w:hAnsi="Consolas" w:cs="Times New Roman"/>
+          <w:color w:val="D4D4D4"/>
+          <w:sz w:val="21"/>
+          <w:szCs w:val="21"/>
+          <w:lang w:eastAsia="en-IN"/>
+        </w:rPr>
+      </w:pPr>
+      <w:r>
+        <w:rPr>
+          <w:rFonts w:ascii="Consolas" w:eastAsia="Times New Roman" w:hAnsi="Consolas" w:cs="Times New Roman"/>
+          <w:color w:val="D4D4D4"/>
+          <w:sz w:val="21"/>
+          <w:szCs w:val="21"/>
+          <w:lang w:eastAsia="en-IN"/>
+        </w:rPr>
+        <w:t xml:space="preserve">  </w:t>
+      </w:r>
+      <w:r>
+        <w:rPr>
+          <w:rFonts w:ascii="Consolas" w:eastAsia="Times New Roman" w:hAnsi="Consolas" w:cs="Times New Roman"/>
+          <w:color w:val="9CDCFE"/>
+          <w:sz w:val="21"/>
+          <w:szCs w:val="21"/>
+          <w:lang w:eastAsia="en-IN"/>
+        </w:rPr>
+        <w:t>names</w:t>
+      </w:r>
+      <w:r>
+        <w:rPr>
+          <w:rFonts w:ascii="Consolas" w:eastAsia="Times New Roman" w:hAnsi="Consolas" w:cs="Times New Roman"/>
+          <w:color w:val="D4D4D4"/>
+          <w:sz w:val="21"/>
+          <w:szCs w:val="21"/>
+          <w:lang w:eastAsia="en-IN"/>
+        </w:rPr>
+        <w:t>=[</w:t>
+      </w:r>
+      <w:r>
+        <w:rPr>
+          <w:rFonts w:ascii="Consolas" w:eastAsia="Times New Roman" w:hAnsi="Consolas" w:cs="Times New Roman"/>
+          <w:color w:val="CE9178"/>
+          <w:sz w:val="21"/>
+          <w:szCs w:val="21"/>
+          <w:lang w:eastAsia="en-IN"/>
+        </w:rPr>
+        <w:t>"</w:t>
+      </w:r>
+      <w:proofErr w:type="spellStart"/>
+      <w:r>
+        <w:rPr>
+          <w:rFonts w:ascii="Consolas" w:eastAsia="Times New Roman" w:hAnsi="Consolas" w:cs="Times New Roman"/>
+          <w:color w:val="CE9178"/>
+          <w:sz w:val="21"/>
+          <w:szCs w:val="21"/>
+          <w:lang w:eastAsia="en-IN"/>
+        </w:rPr>
+        <w:t>Steve"</w:t>
+      </w:r>
+      <w:r>
+        <w:rPr>
+          <w:rFonts w:ascii="Consolas" w:eastAsia="Times New Roman" w:hAnsi="Consolas" w:cs="Times New Roman"/>
+          <w:color w:val="D4D4D4"/>
+          <w:sz w:val="21"/>
+          <w:szCs w:val="21"/>
+          <w:lang w:eastAsia="en-IN"/>
+        </w:rPr>
+        <w:t>,</w:t>
+      </w:r>
+      <w:r>
+        <w:rPr>
+          <w:rFonts w:ascii="Consolas" w:eastAsia="Times New Roman" w:hAnsi="Consolas" w:cs="Times New Roman"/>
+          <w:color w:val="CE9178"/>
+          <w:sz w:val="21"/>
+          <w:szCs w:val="21"/>
+          <w:lang w:eastAsia="en-IN"/>
+        </w:rPr>
+        <w:t>"John"</w:t>
+      </w:r>
+      <w:r>
+        <w:rPr>
+          <w:rFonts w:ascii="Consolas" w:eastAsia="Times New Roman" w:hAnsi="Consolas" w:cs="Times New Roman"/>
+          <w:color w:val="D4D4D4"/>
+          <w:sz w:val="21"/>
+          <w:szCs w:val="21"/>
+          <w:lang w:eastAsia="en-IN"/>
+        </w:rPr>
+        <w:t>,</w:t>
+      </w:r>
+      <w:r>
+        <w:rPr>
+          <w:rFonts w:ascii="Consolas" w:eastAsia="Times New Roman" w:hAnsi="Consolas" w:cs="Times New Roman"/>
+          <w:color w:val="CE9178"/>
+          <w:sz w:val="21"/>
+          <w:szCs w:val="21"/>
+          <w:lang w:eastAsia="en-IN"/>
+        </w:rPr>
+        <w:t>"Smith"</w:t>
+      </w:r>
+      <w:r>
+        <w:rPr>
+          <w:rFonts w:ascii="Consolas" w:eastAsia="Times New Roman" w:hAnsi="Consolas" w:cs="Times New Roman"/>
+          <w:color w:val="D4D4D4"/>
+          <w:sz w:val="21"/>
+          <w:szCs w:val="21"/>
+          <w:lang w:eastAsia="en-IN"/>
+        </w:rPr>
+        <w:t>,</w:t>
+      </w:r>
+      <w:r>
+        <w:rPr>
+          <w:rFonts w:ascii="Consolas" w:eastAsia="Times New Roman" w:hAnsi="Consolas" w:cs="Times New Roman"/>
+          <w:color w:val="CE9178"/>
+          <w:sz w:val="21"/>
+          <w:szCs w:val="21"/>
+          <w:lang w:eastAsia="en-IN"/>
+        </w:rPr>
+        <w:t>"Robin</w:t>
+      </w:r>
+      <w:proofErr w:type="spellEnd"/>
+      <w:r>
+        <w:rPr>
+          <w:rFonts w:ascii="Consolas" w:eastAsia="Times New Roman" w:hAnsi="Consolas" w:cs="Times New Roman"/>
+          <w:color w:val="CE9178"/>
+          <w:sz w:val="21"/>
+          <w:szCs w:val="21"/>
+          <w:lang w:eastAsia="en-IN"/>
+        </w:rPr>
+        <w:t>"</w:t>
+      </w:r>
+      <w:r>
+        <w:rPr>
+          <w:rFonts w:ascii="Consolas" w:eastAsia="Times New Roman" w:hAnsi="Consolas" w:cs="Times New Roman"/>
+          <w:color w:val="D4D4D4"/>
+          <w:sz w:val="21"/>
+          <w:szCs w:val="21"/>
+          <w:lang w:eastAsia="en-IN"/>
+        </w:rPr>
+        <w:t>];</w:t>
+      </w:r>
+    </w:p>
+    <w:p>
+      <w:pPr>
+        <w:shd w:val="clear" w:color="auto" w:fill="1E1E1E"/>
+        <w:spacing w:after="0" w:line="285" w:lineRule="atLeast"/>
+        <w:rPr>
+          <w:rFonts w:ascii="Consolas" w:eastAsia="Times New Roman" w:hAnsi="Consolas" w:cs="Times New Roman"/>
+          <w:color w:val="D4D4D4"/>
+          <w:sz w:val="21"/>
+          <w:szCs w:val="21"/>
+          <w:lang w:eastAsia="en-IN"/>
+        </w:rPr>
+      </w:pPr>
+      <w:r>
+        <w:rPr>
+          <w:rFonts w:ascii="Consolas" w:eastAsia="Times New Roman" w:hAnsi="Consolas" w:cs="Times New Roman"/>
+          <w:color w:val="D4D4D4"/>
+          <w:sz w:val="21"/>
+          <w:szCs w:val="21"/>
+          <w:lang w:eastAsia="en-IN"/>
+        </w:rPr>
+        <w:t xml:space="preserve">  </w:t>
+      </w:r>
+      <w:r>
+        <w:rPr>
+          <w:rFonts w:ascii="Consolas" w:eastAsia="Times New Roman" w:hAnsi="Consolas" w:cs="Times New Roman"/>
+          <w:color w:val="9CDCFE"/>
+          <w:sz w:val="21"/>
+          <w:szCs w:val="21"/>
+          <w:lang w:eastAsia="en-IN"/>
+        </w:rPr>
+        <w:t>employee</w:t>
+      </w:r>
+      <w:r>
+        <w:rPr>
+          <w:rFonts w:ascii="Consolas" w:eastAsia="Times New Roman" w:hAnsi="Consolas" w:cs="Times New Roman"/>
+          <w:color w:val="D4D4D4"/>
+          <w:sz w:val="21"/>
+          <w:szCs w:val="21"/>
+          <w:lang w:eastAsia="en-IN"/>
+        </w:rPr>
+        <w:t>={</w:t>
+      </w:r>
+      <w:r>
+        <w:rPr>
+          <w:rFonts w:ascii="Consolas" w:eastAsia="Times New Roman" w:hAnsi="Consolas" w:cs="Times New Roman"/>
+          <w:color w:val="CE9178"/>
+          <w:sz w:val="21"/>
+          <w:szCs w:val="21"/>
+          <w:lang w:eastAsia="en-IN"/>
+        </w:rPr>
+        <w:t>"id"</w:t>
+      </w:r>
+      <w:r>
+        <w:rPr>
+          <w:rFonts w:ascii="Consolas" w:eastAsia="Times New Roman" w:hAnsi="Consolas" w:cs="Times New Roman"/>
+          <w:color w:val="9CDCFE"/>
+          <w:sz w:val="21"/>
+          <w:szCs w:val="21"/>
+          <w:lang w:eastAsia="en-IN"/>
+        </w:rPr>
+        <w:t>:</w:t>
+      </w:r>
+      <w:r>
+        <w:rPr>
+          <w:rFonts w:ascii="Consolas" w:eastAsia="Times New Roman" w:hAnsi="Consolas" w:cs="Times New Roman"/>
+          <w:color w:val="B5CEA8"/>
+          <w:sz w:val="21"/>
+          <w:szCs w:val="21"/>
+          <w:lang w:eastAsia="en-IN"/>
+        </w:rPr>
+        <w:t>100</w:t>
+      </w:r>
+      <w:r>
+        <w:rPr>
+          <w:rFonts w:ascii="Consolas" w:eastAsia="Times New Roman" w:hAnsi="Consolas" w:cs="Times New Roman"/>
+          <w:color w:val="D4D4D4"/>
+          <w:sz w:val="21"/>
+          <w:szCs w:val="21"/>
+          <w:lang w:eastAsia="en-IN"/>
+        </w:rPr>
+        <w:t>,</w:t>
+      </w:r>
+      <w:r>
+        <w:rPr>
+          <w:rFonts w:ascii="Consolas" w:eastAsia="Times New Roman" w:hAnsi="Consolas" w:cs="Times New Roman"/>
+          <w:color w:val="CE9178"/>
+          <w:sz w:val="21"/>
+          <w:szCs w:val="21"/>
+          <w:lang w:eastAsia="en-IN"/>
+        </w:rPr>
+        <w:t>"name"</w:t>
+      </w:r>
+      <w:r>
+        <w:rPr>
+          <w:rFonts w:ascii="Consolas" w:eastAsia="Times New Roman" w:hAnsi="Consolas" w:cs="Times New Roman"/>
+          <w:color w:val="9CDCFE"/>
+          <w:sz w:val="21"/>
+          <w:szCs w:val="21"/>
+          <w:lang w:eastAsia="en-IN"/>
+        </w:rPr>
+        <w:t>:</w:t>
+      </w:r>
+      <w:r>
+        <w:rPr>
+          <w:rFonts w:ascii="Consolas" w:eastAsia="Times New Roman" w:hAnsi="Consolas" w:cs="Times New Roman"/>
+          <w:color w:val="CE9178"/>
+          <w:sz w:val="21"/>
+          <w:szCs w:val="21"/>
+          <w:lang w:eastAsia="en-IN"/>
+        </w:rPr>
+        <w:t>"john"</w:t>
+      </w:r>
+      <w:r>
+        <w:rPr>
+          <w:rFonts w:ascii="Consolas" w:eastAsia="Times New Roman" w:hAnsi="Consolas" w:cs="Times New Roman"/>
+          <w:color w:val="D4D4D4"/>
+          <w:sz w:val="21"/>
+          <w:szCs w:val="21"/>
+          <w:lang w:eastAsia="en-IN"/>
+        </w:rPr>
+        <w:t>,</w:t>
+      </w:r>
+      <w:r>
+        <w:rPr>
+          <w:rFonts w:ascii="Consolas" w:eastAsia="Times New Roman" w:hAnsi="Consolas" w:cs="Times New Roman"/>
+          <w:color w:val="CE9178"/>
+          <w:sz w:val="21"/>
+          <w:szCs w:val="21"/>
+          <w:lang w:eastAsia="en-IN"/>
+        </w:rPr>
+        <w:t>"salary"</w:t>
+      </w:r>
+      <w:r>
+        <w:rPr>
+          <w:rFonts w:ascii="Consolas" w:eastAsia="Times New Roman" w:hAnsi="Consolas" w:cs="Times New Roman"/>
+          <w:color w:val="9CDCFE"/>
+          <w:sz w:val="21"/>
+          <w:szCs w:val="21"/>
+          <w:lang w:eastAsia="en-IN"/>
+        </w:rPr>
+        <w:t>:</w:t>
+      </w:r>
+      <w:r>
+        <w:rPr>
+          <w:rFonts w:ascii="Consolas" w:eastAsia="Times New Roman" w:hAnsi="Consolas" w:cs="Times New Roman"/>
+          <w:color w:val="B5CEA8"/>
+          <w:sz w:val="21"/>
+          <w:szCs w:val="21"/>
+          <w:lang w:eastAsia="en-IN"/>
+        </w:rPr>
+        <w:t>76767</w:t>
+      </w:r>
+      <w:r>
+        <w:rPr>
+          <w:rFonts w:ascii="Consolas" w:eastAsia="Times New Roman" w:hAnsi="Consolas" w:cs="Times New Roman"/>
+          <w:color w:val="D4D4D4"/>
+          <w:sz w:val="21"/>
+          <w:szCs w:val="21"/>
+          <w:lang w:eastAsia="en-IN"/>
+        </w:rPr>
+        <w:t>};</w:t>
+      </w:r>
+    </w:p>
+    <w:p>
+      <w:pPr>
+        <w:shd w:val="clear" w:color="auto" w:fill="1E1E1E"/>
+        <w:spacing w:after="0" w:line="285" w:lineRule="atLeast"/>
+        <w:rPr>
+          <w:rFonts w:ascii="Consolas" w:eastAsia="Times New Roman" w:hAnsi="Consolas" w:cs="Times New Roman"/>
+          <w:color w:val="D4D4D4"/>
+          <w:sz w:val="21"/>
+          <w:szCs w:val="21"/>
+          <w:lang w:eastAsia="en-IN"/>
+        </w:rPr>
+      </w:pPr>
+      <w:r>
+        <w:rPr>
+          <w:rFonts w:ascii="Consolas" w:eastAsia="Times New Roman" w:hAnsi="Consolas" w:cs="Times New Roman"/>
+          <w:color w:val="D4D4D4"/>
+          <w:sz w:val="21"/>
+          <w:szCs w:val="21"/>
+          <w:lang w:eastAsia="en-IN"/>
+        </w:rPr>
+        <w:t xml:space="preserve">  </w:t>
+      </w:r>
+      <w:r>
+        <w:rPr>
+          <w:rFonts w:ascii="Consolas" w:eastAsia="Times New Roman" w:hAnsi="Consolas" w:cs="Times New Roman"/>
+          <w:color w:val="9CDCFE"/>
+          <w:sz w:val="21"/>
+          <w:szCs w:val="21"/>
+          <w:lang w:eastAsia="en-IN"/>
+        </w:rPr>
+        <w:t>flag</w:t>
+      </w:r>
+      <w:r>
+        <w:rPr>
+          <w:rFonts w:ascii="Consolas" w:eastAsia="Times New Roman" w:hAnsi="Consolas" w:cs="Times New Roman"/>
+          <w:color w:val="D4D4D4"/>
+          <w:sz w:val="21"/>
+          <w:szCs w:val="21"/>
+          <w:lang w:eastAsia="en-IN"/>
+        </w:rPr>
+        <w:t>=</w:t>
+      </w:r>
+      <w:r>
+        <w:rPr>
+          <w:rFonts w:ascii="Consolas" w:eastAsia="Times New Roman" w:hAnsi="Consolas" w:cs="Times New Roman"/>
+          <w:color w:val="569CD6"/>
+          <w:sz w:val="21"/>
+          <w:szCs w:val="21"/>
+          <w:lang w:eastAsia="en-IN"/>
+        </w:rPr>
+        <w:t>false</w:t>
+      </w:r>
+      <w:r>
+        <w:rPr>
+          <w:rFonts w:ascii="Consolas" w:eastAsia="Times New Roman" w:hAnsi="Consolas" w:cs="Times New Roman"/>
+          <w:color w:val="D4D4D4"/>
+          <w:sz w:val="21"/>
+          <w:szCs w:val="21"/>
+          <w:lang w:eastAsia="en-IN"/>
+        </w:rPr>
+        <w:t>;</w:t>
+      </w:r>
+    </w:p>
+    <w:p>
+      <w:pPr>
+        <w:shd w:val="clear" w:color="auto" w:fill="1E1E1E"/>
+        <w:spacing w:after="0" w:line="285" w:lineRule="atLeast"/>
+        <w:rPr>
+          <w:rFonts w:ascii="Consolas" w:eastAsia="Times New Roman" w:hAnsi="Consolas" w:cs="Times New Roman"/>
+          <w:color w:val="D4D4D4"/>
+          <w:sz w:val="21"/>
+          <w:szCs w:val="21"/>
+          <w:lang w:eastAsia="en-IN"/>
+        </w:rPr>
+      </w:pPr>
+      <w:r>
+        <w:rPr>
+          <w:rFonts w:ascii="Consolas" w:eastAsia="Times New Roman" w:hAnsi="Consolas" w:cs="Times New Roman"/>
+          <w:color w:val="D4D4D4"/>
+          <w:sz w:val="21"/>
+          <w:szCs w:val="21"/>
+          <w:lang w:eastAsia="en-IN"/>
+        </w:rPr>
+        <w:t xml:space="preserve">  </w:t>
+      </w:r>
+      <w:r>
+        <w:rPr>
+          <w:rFonts w:ascii="Consolas" w:eastAsia="Times New Roman" w:hAnsi="Consolas" w:cs="Times New Roman"/>
+          <w:color w:val="9CDCFE"/>
+          <w:sz w:val="21"/>
+          <w:szCs w:val="21"/>
+          <w:lang w:eastAsia="en-IN"/>
+        </w:rPr>
+        <w:t>n1</w:t>
+      </w:r>
+      <w:r>
+        <w:rPr>
+          <w:rFonts w:ascii="Consolas" w:eastAsia="Times New Roman" w:hAnsi="Consolas" w:cs="Times New Roman"/>
+          <w:color w:val="D4D4D4"/>
+          <w:sz w:val="21"/>
+          <w:szCs w:val="21"/>
+          <w:lang w:eastAsia="en-IN"/>
+        </w:rPr>
+        <w:t>=</w:t>
+      </w:r>
+      <w:r>
+        <w:rPr>
+          <w:rFonts w:ascii="Consolas" w:eastAsia="Times New Roman" w:hAnsi="Consolas" w:cs="Times New Roman"/>
+          <w:color w:val="B5CEA8"/>
+          <w:sz w:val="21"/>
+          <w:szCs w:val="21"/>
+          <w:lang w:eastAsia="en-IN"/>
+        </w:rPr>
+        <w:t>10</w:t>
+      </w:r>
+      <w:r>
+        <w:rPr>
+          <w:rFonts w:ascii="Consolas" w:eastAsia="Times New Roman" w:hAnsi="Consolas" w:cs="Times New Roman"/>
+          <w:color w:val="D4D4D4"/>
+          <w:sz w:val="21"/>
+          <w:szCs w:val="21"/>
+          <w:lang w:eastAsia="en-IN"/>
+        </w:rPr>
+        <w:t>;</w:t>
+      </w:r>
+    </w:p>
+    <w:p>
+      <w:pPr>
+        <w:shd w:val="clear" w:color="auto" w:fill="1E1E1E"/>
+        <w:spacing w:after="0" w:line="285" w:lineRule="atLeast"/>
+        <w:rPr>
+          <w:rFonts w:ascii="Consolas" w:eastAsia="Times New Roman" w:hAnsi="Consolas" w:cs="Times New Roman"/>
+          <w:color w:val="D4D4D4"/>
+          <w:sz w:val="21"/>
+          <w:szCs w:val="21"/>
+          <w:lang w:eastAsia="en-IN"/>
+        </w:rPr>
+      </w:pPr>
+      <w:r>
+        <w:rPr>
+          <w:rFonts w:ascii="Consolas" w:eastAsia="Times New Roman" w:hAnsi="Consolas" w:cs="Times New Roman"/>
+          <w:color w:val="D4D4D4"/>
+          <w:sz w:val="21"/>
+          <w:szCs w:val="21"/>
+          <w:lang w:eastAsia="en-IN"/>
+        </w:rPr>
+        <w:t xml:space="preserve">  </w:t>
+      </w:r>
+      <w:proofErr w:type="spellStart"/>
+      <w:r>
+        <w:rPr>
+          <w:rFonts w:ascii="Consolas" w:eastAsia="Times New Roman" w:hAnsi="Consolas" w:cs="Times New Roman"/>
+          <w:color w:val="9CDCFE"/>
+          <w:sz w:val="21"/>
+          <w:szCs w:val="21"/>
+          <w:lang w:eastAsia="en-IN"/>
+        </w:rPr>
+        <w:t>employeeArr</w:t>
+      </w:r>
+      <w:proofErr w:type="spellEnd"/>
+      <w:proofErr w:type="gramStart"/>
+      <w:r>
+        <w:rPr>
+          <w:rFonts w:ascii="Consolas" w:eastAsia="Times New Roman" w:hAnsi="Consolas" w:cs="Times New Roman"/>
+          <w:color w:val="D4D4D4"/>
+          <w:sz w:val="21"/>
+          <w:szCs w:val="21"/>
+          <w:lang w:eastAsia="en-IN"/>
+        </w:rPr>
+        <w:t>=[</w:t>
+      </w:r>
+      <w:proofErr w:type="gramEnd"/>
+    </w:p>
+    <w:p>
+      <w:pPr>
+        <w:shd w:val="clear" w:color="auto" w:fill="1E1E1E"/>
+        <w:spacing w:after="0" w:line="285" w:lineRule="atLeast"/>
+        <w:rPr>
+          <w:rFonts w:ascii="Consolas" w:eastAsia="Times New Roman" w:hAnsi="Consolas" w:cs="Times New Roman"/>
+          <w:color w:val="D4D4D4"/>
+          <w:sz w:val="21"/>
+          <w:szCs w:val="21"/>
+          <w:lang w:eastAsia="en-IN"/>
+        </w:rPr>
+      </w:pPr>
+      <w:r>
+        <w:rPr>
+          <w:rFonts w:ascii="Consolas" w:eastAsia="Times New Roman" w:hAnsi="Consolas" w:cs="Times New Roman"/>
+          <w:color w:val="D4D4D4"/>
+          <w:sz w:val="21"/>
+          <w:szCs w:val="21"/>
+          <w:lang w:eastAsia="en-IN"/>
+        </w:rPr>
+        <w:t xml:space="preserve">    {</w:t>
+      </w:r>
+    </w:p>
+    <w:p>
+      <w:pPr>
+        <w:shd w:val="clear" w:color="auto" w:fill="1E1E1E"/>
+        <w:spacing w:after="0" w:line="285" w:lineRule="atLeast"/>
+        <w:rPr>
+          <w:rFonts w:ascii="Consolas" w:eastAsia="Times New Roman" w:hAnsi="Consolas" w:cs="Times New Roman"/>
+          <w:color w:val="D4D4D4"/>
+          <w:sz w:val="21"/>
+          <w:szCs w:val="21"/>
+          <w:lang w:eastAsia="en-IN"/>
+        </w:rPr>
+      </w:pPr>
+      <w:r>
+        <w:rPr>
+          <w:rFonts w:ascii="Consolas" w:eastAsia="Times New Roman" w:hAnsi="Consolas" w:cs="Times New Roman"/>
+          <w:color w:val="D4D4D4"/>
+          <w:sz w:val="21"/>
+          <w:szCs w:val="21"/>
+          <w:lang w:eastAsia="en-IN"/>
+        </w:rPr>
+        <w:t xml:space="preserve">      </w:t>
+      </w:r>
+      <w:r>
+        <w:rPr>
+          <w:rFonts w:ascii="Consolas" w:eastAsia="Times New Roman" w:hAnsi="Consolas" w:cs="Times New Roman"/>
+          <w:color w:val="CE9178"/>
+          <w:sz w:val="21"/>
+          <w:szCs w:val="21"/>
+          <w:lang w:eastAsia="en-IN"/>
+        </w:rPr>
+        <w:t>"id"</w:t>
+      </w:r>
+      <w:r>
+        <w:rPr>
+          <w:rFonts w:ascii="Consolas" w:eastAsia="Times New Roman" w:hAnsi="Consolas" w:cs="Times New Roman"/>
+          <w:color w:val="9CDCFE"/>
+          <w:sz w:val="21"/>
+          <w:szCs w:val="21"/>
+          <w:lang w:eastAsia="en-IN"/>
+        </w:rPr>
+        <w:t>:</w:t>
+      </w:r>
+      <w:r>
+        <w:rPr>
+          <w:rFonts w:ascii="Consolas" w:eastAsia="Times New Roman" w:hAnsi="Consolas" w:cs="Times New Roman"/>
+          <w:color w:val="B5CEA8"/>
+          <w:sz w:val="21"/>
+          <w:szCs w:val="21"/>
+          <w:lang w:eastAsia="en-IN"/>
+        </w:rPr>
+        <w:t>100</w:t>
+      </w:r>
+      <w:r>
+        <w:rPr>
+          <w:rFonts w:ascii="Consolas" w:eastAsia="Times New Roman" w:hAnsi="Consolas" w:cs="Times New Roman"/>
+          <w:color w:val="D4D4D4"/>
+          <w:sz w:val="21"/>
+          <w:szCs w:val="21"/>
+          <w:lang w:eastAsia="en-IN"/>
+        </w:rPr>
+        <w:t>,</w:t>
+      </w:r>
+    </w:p>
+    <w:p>
+      <w:pPr>
+        <w:shd w:val="clear" w:color="auto" w:fill="1E1E1E"/>
+        <w:spacing w:after="0" w:line="285" w:lineRule="atLeast"/>
+        <w:rPr>
+          <w:rFonts w:ascii="Consolas" w:eastAsia="Times New Roman" w:hAnsi="Consolas" w:cs="Times New Roman"/>
+          <w:color w:val="D4D4D4"/>
+          <w:sz w:val="21"/>
+          <w:szCs w:val="21"/>
+          <w:lang w:eastAsia="en-IN"/>
+        </w:rPr>
+      </w:pPr>
+      <w:r>
+        <w:rPr>
+          <w:rFonts w:ascii="Consolas" w:eastAsia="Times New Roman" w:hAnsi="Consolas" w:cs="Times New Roman"/>
+          <w:color w:val="D4D4D4"/>
+          <w:sz w:val="21"/>
+          <w:szCs w:val="21"/>
+          <w:lang w:eastAsia="en-IN"/>
+        </w:rPr>
+        <w:t xml:space="preserve">      </w:t>
+      </w:r>
+      <w:r>
+        <w:rPr>
+          <w:rFonts w:ascii="Consolas" w:eastAsia="Times New Roman" w:hAnsi="Consolas" w:cs="Times New Roman"/>
+          <w:color w:val="CE9178"/>
+          <w:sz w:val="21"/>
+          <w:szCs w:val="21"/>
+          <w:lang w:eastAsia="en-IN"/>
+        </w:rPr>
+        <w:t>"</w:t>
+      </w:r>
+      <w:proofErr w:type="spellStart"/>
+      <w:r>
+        <w:rPr>
+          <w:rFonts w:ascii="Consolas" w:eastAsia="Times New Roman" w:hAnsi="Consolas" w:cs="Times New Roman"/>
+          <w:color w:val="CE9178"/>
+          <w:sz w:val="21"/>
+          <w:szCs w:val="21"/>
+          <w:lang w:eastAsia="en-IN"/>
+        </w:rPr>
+        <w:t>name"</w:t>
+      </w:r>
+      <w:r>
+        <w:rPr>
+          <w:rFonts w:ascii="Consolas" w:eastAsia="Times New Roman" w:hAnsi="Consolas" w:cs="Times New Roman"/>
+          <w:color w:val="9CDCFE"/>
+          <w:sz w:val="21"/>
+          <w:szCs w:val="21"/>
+          <w:lang w:eastAsia="en-IN"/>
+        </w:rPr>
+        <w:t>:</w:t>
+      </w:r>
+      <w:r>
+        <w:rPr>
+          <w:rFonts w:ascii="Consolas" w:eastAsia="Times New Roman" w:hAnsi="Consolas" w:cs="Times New Roman"/>
+          <w:color w:val="CE9178"/>
+          <w:sz w:val="21"/>
+          <w:szCs w:val="21"/>
+          <w:lang w:eastAsia="en-IN"/>
+        </w:rPr>
+        <w:t>"john</w:t>
+      </w:r>
+      <w:proofErr w:type="spellEnd"/>
+      <w:r>
+        <w:rPr>
+          <w:rFonts w:ascii="Consolas" w:eastAsia="Times New Roman" w:hAnsi="Consolas" w:cs="Times New Roman"/>
+          <w:color w:val="CE9178"/>
+          <w:sz w:val="21"/>
+          <w:szCs w:val="21"/>
+          <w:lang w:eastAsia="en-IN"/>
+        </w:rPr>
+        <w:t>"</w:t>
+      </w:r>
+      <w:r>
+        <w:rPr>
+          <w:rFonts w:ascii="Consolas" w:eastAsia="Times New Roman" w:hAnsi="Consolas" w:cs="Times New Roman"/>
+          <w:color w:val="D4D4D4"/>
+          <w:sz w:val="21"/>
+          <w:szCs w:val="21"/>
+          <w:lang w:eastAsia="en-IN"/>
+        </w:rPr>
+        <w:t>,</w:t>
+      </w:r>
+    </w:p>
+    <w:p>
+      <w:pPr>
+        <w:shd w:val="clear" w:color="auto" w:fill="1E1E1E"/>
+        <w:spacing w:after="0" w:line="285" w:lineRule="atLeast"/>
+        <w:rPr>
+          <w:rFonts w:ascii="Consolas" w:eastAsia="Times New Roman" w:hAnsi="Consolas" w:cs="Times New Roman"/>
+          <w:color w:val="D4D4D4"/>
+          <w:sz w:val="21"/>
+          <w:szCs w:val="21"/>
+          <w:lang w:eastAsia="en-IN"/>
+        </w:rPr>
+      </w:pPr>
+      <w:r>
+        <w:rPr>
+          <w:rFonts w:ascii="Consolas" w:eastAsia="Times New Roman" w:hAnsi="Consolas" w:cs="Times New Roman"/>
+          <w:color w:val="D4D4D4"/>
+          <w:sz w:val="21"/>
+          <w:szCs w:val="21"/>
+          <w:lang w:eastAsia="en-IN"/>
+        </w:rPr>
+        <w:t xml:space="preserve">      </w:t>
+      </w:r>
+      <w:r>
+        <w:rPr>
+          <w:rFonts w:ascii="Consolas" w:eastAsia="Times New Roman" w:hAnsi="Consolas" w:cs="Times New Roman"/>
+          <w:color w:val="CE9178"/>
+          <w:sz w:val="21"/>
+          <w:szCs w:val="21"/>
+          <w:lang w:eastAsia="en-IN"/>
+        </w:rPr>
+        <w:t>"salary"</w:t>
+      </w:r>
+      <w:r>
+        <w:rPr>
+          <w:rFonts w:ascii="Consolas" w:eastAsia="Times New Roman" w:hAnsi="Consolas" w:cs="Times New Roman"/>
+          <w:color w:val="9CDCFE"/>
+          <w:sz w:val="21"/>
+          <w:szCs w:val="21"/>
+          <w:lang w:eastAsia="en-IN"/>
+        </w:rPr>
+        <w:t>:</w:t>
+      </w:r>
+      <w:r>
+        <w:rPr>
+          <w:rFonts w:ascii="Consolas" w:eastAsia="Times New Roman" w:hAnsi="Consolas" w:cs="Times New Roman"/>
+          <w:color w:val="B5CEA8"/>
+          <w:sz w:val="21"/>
+          <w:szCs w:val="21"/>
+          <w:lang w:eastAsia="en-IN"/>
+        </w:rPr>
+        <w:t>76767</w:t>
+      </w:r>
+      <w:r>
+        <w:rPr>
+          <w:rFonts w:ascii="Consolas" w:eastAsia="Times New Roman" w:hAnsi="Consolas" w:cs="Times New Roman"/>
+          <w:color w:val="D4D4D4"/>
+          <w:sz w:val="21"/>
+          <w:szCs w:val="21"/>
+          <w:lang w:eastAsia="en-IN"/>
+        </w:rPr>
+        <w:t>,</w:t>
+      </w:r>
+    </w:p>
+    <w:p>
+      <w:pPr>
+        <w:shd w:val="clear" w:color="auto" w:fill="1E1E1E"/>
+        <w:spacing w:after="0" w:line="285" w:lineRule="atLeast"/>
+        <w:rPr>
+          <w:rFonts w:ascii="Consolas" w:eastAsia="Times New Roman" w:hAnsi="Consolas" w:cs="Times New Roman"/>
+          <w:color w:val="D4D4D4"/>
+          <w:sz w:val="21"/>
+          <w:szCs w:val="21"/>
+          <w:lang w:eastAsia="en-IN"/>
+        </w:rPr>
+      </w:pPr>
+      <w:r>
+        <w:rPr>
+          <w:rFonts w:ascii="Consolas" w:eastAsia="Times New Roman" w:hAnsi="Consolas" w:cs="Times New Roman"/>
+          <w:color w:val="D4D4D4"/>
+          <w:sz w:val="21"/>
+          <w:szCs w:val="21"/>
+          <w:lang w:eastAsia="en-IN"/>
+        </w:rPr>
+        <w:t xml:space="preserve">      </w:t>
+      </w:r>
+      <w:r>
+        <w:rPr>
+          <w:rFonts w:ascii="Consolas" w:eastAsia="Times New Roman" w:hAnsi="Consolas" w:cs="Times New Roman"/>
+          <w:color w:val="CE9178"/>
+          <w:sz w:val="21"/>
+          <w:szCs w:val="21"/>
+          <w:lang w:eastAsia="en-IN"/>
+        </w:rPr>
+        <w:t>"dept"</w:t>
+      </w:r>
+      <w:r>
+        <w:rPr>
+          <w:rFonts w:ascii="Consolas" w:eastAsia="Times New Roman" w:hAnsi="Consolas" w:cs="Times New Roman"/>
+          <w:color w:val="9CDCFE"/>
+          <w:sz w:val="21"/>
+          <w:szCs w:val="21"/>
+          <w:lang w:eastAsia="en-IN"/>
+        </w:rPr>
+        <w:t>:</w:t>
+      </w:r>
+    </w:p>
+    <w:p>
+      <w:pPr>
+        <w:shd w:val="clear" w:color="auto" w:fill="1E1E1E"/>
+        <w:spacing w:after="0" w:line="285" w:lineRule="atLeast"/>
+        <w:rPr>
+          <w:rFonts w:ascii="Consolas" w:eastAsia="Times New Roman" w:hAnsi="Consolas" w:cs="Times New Roman"/>
+          <w:color w:val="D4D4D4"/>
+          <w:sz w:val="21"/>
+          <w:szCs w:val="21"/>
+          <w:lang w:eastAsia="en-IN"/>
+        </w:rPr>
+      </w:pPr>
+      <w:r>
+        <w:rPr>
+          <w:rFonts w:ascii="Consolas" w:eastAsia="Times New Roman" w:hAnsi="Consolas" w:cs="Times New Roman"/>
+          <w:color w:val="D4D4D4"/>
+          <w:sz w:val="21"/>
+          <w:szCs w:val="21"/>
+          <w:lang w:eastAsia="en-IN"/>
+        </w:rPr>
+        <w:t xml:space="preserve">          {</w:t>
+      </w:r>
+    </w:p>
+    <w:p>
+      <w:pPr>
+        <w:shd w:val="clear" w:color="auto" w:fill="1E1E1E"/>
+        <w:spacing w:after="0" w:line="285" w:lineRule="atLeast"/>
+        <w:rPr>
+          <w:rFonts w:ascii="Consolas" w:eastAsia="Times New Roman" w:hAnsi="Consolas" w:cs="Times New Roman"/>
+          <w:color w:val="D4D4D4"/>
+          <w:sz w:val="21"/>
+          <w:szCs w:val="21"/>
+          <w:lang w:eastAsia="en-IN"/>
+        </w:rPr>
+      </w:pPr>
+      <w:r>
+        <w:rPr>
+          <w:rFonts w:ascii="Consolas" w:eastAsia="Times New Roman" w:hAnsi="Consolas" w:cs="Times New Roman"/>
+          <w:color w:val="D4D4D4"/>
+          <w:sz w:val="21"/>
+          <w:szCs w:val="21"/>
+          <w:lang w:eastAsia="en-IN"/>
+        </w:rPr>
+        <w:t xml:space="preserve">          </w:t>
+      </w:r>
+      <w:r>
+        <w:rPr>
+          <w:rFonts w:ascii="Consolas" w:eastAsia="Times New Roman" w:hAnsi="Consolas" w:cs="Times New Roman"/>
+          <w:color w:val="CE9178"/>
+          <w:sz w:val="21"/>
+          <w:szCs w:val="21"/>
+          <w:lang w:eastAsia="en-IN"/>
+        </w:rPr>
+        <w:t>"deptid"</w:t>
+      </w:r>
+      <w:r>
+        <w:rPr>
+          <w:rFonts w:ascii="Consolas" w:eastAsia="Times New Roman" w:hAnsi="Consolas" w:cs="Times New Roman"/>
+          <w:color w:val="9CDCFE"/>
+          <w:sz w:val="21"/>
+          <w:szCs w:val="21"/>
+          <w:lang w:eastAsia="en-IN"/>
+        </w:rPr>
+        <w:t>:</w:t>
+      </w:r>
+      <w:r>
+        <w:rPr>
+          <w:rFonts w:ascii="Consolas" w:eastAsia="Times New Roman" w:hAnsi="Consolas" w:cs="Times New Roman"/>
+          <w:color w:val="B5CEA8"/>
+          <w:sz w:val="21"/>
+          <w:szCs w:val="21"/>
+          <w:lang w:eastAsia="en-IN"/>
+        </w:rPr>
+        <w:t>10</w:t>
+      </w:r>
+      <w:r>
+        <w:rPr>
+          <w:rFonts w:ascii="Consolas" w:eastAsia="Times New Roman" w:hAnsi="Consolas" w:cs="Times New Roman"/>
+          <w:color w:val="D4D4D4"/>
+          <w:sz w:val="21"/>
+          <w:szCs w:val="21"/>
+          <w:lang w:eastAsia="en-IN"/>
+        </w:rPr>
+        <w:t>,</w:t>
+      </w:r>
+    </w:p>
+    <w:p>
+      <w:pPr>
+        <w:shd w:val="clear" w:color="auto" w:fill="1E1E1E"/>
+        <w:spacing w:after="0" w:line="285" w:lineRule="atLeast"/>
+        <w:rPr>
+          <w:rFonts w:ascii="Consolas" w:eastAsia="Times New Roman" w:hAnsi="Consolas" w:cs="Times New Roman"/>
+          <w:color w:val="D4D4D4"/>
+          <w:sz w:val="21"/>
+          <w:szCs w:val="21"/>
+          <w:lang w:eastAsia="en-IN"/>
+        </w:rPr>
+      </w:pPr>
+      <w:r>
+        <w:rPr>
+          <w:rFonts w:ascii="Consolas" w:eastAsia="Times New Roman" w:hAnsi="Consolas" w:cs="Times New Roman"/>
+          <w:color w:val="D4D4D4"/>
+          <w:sz w:val="21"/>
+          <w:szCs w:val="21"/>
+          <w:lang w:eastAsia="en-IN"/>
+        </w:rPr>
+        <w:t xml:space="preserve">          </w:t>
+      </w:r>
+      <w:r>
+        <w:rPr>
+          <w:rFonts w:ascii="Consolas" w:eastAsia="Times New Roman" w:hAnsi="Consolas" w:cs="Times New Roman"/>
+          <w:color w:val="CE9178"/>
+          <w:sz w:val="21"/>
+          <w:szCs w:val="21"/>
+          <w:lang w:eastAsia="en-IN"/>
+        </w:rPr>
+        <w:t>"</w:t>
+      </w:r>
+      <w:proofErr w:type="spellStart"/>
+      <w:r>
+        <w:rPr>
+          <w:rFonts w:ascii="Consolas" w:eastAsia="Times New Roman" w:hAnsi="Consolas" w:cs="Times New Roman"/>
+          <w:color w:val="CE9178"/>
+          <w:sz w:val="21"/>
+          <w:szCs w:val="21"/>
+          <w:lang w:eastAsia="en-IN"/>
+        </w:rPr>
+        <w:t>deptname</w:t>
+      </w:r>
+      <w:proofErr w:type="spellEnd"/>
+      <w:r>
+        <w:rPr>
+          <w:rFonts w:ascii="Consolas" w:eastAsia="Times New Roman" w:hAnsi="Consolas" w:cs="Times New Roman"/>
+          <w:color w:val="CE9178"/>
+          <w:sz w:val="21"/>
+          <w:szCs w:val="21"/>
+          <w:lang w:eastAsia="en-IN"/>
+        </w:rPr>
+        <w:t>"</w:t>
+      </w:r>
+      <w:r>
+        <w:rPr>
+          <w:rFonts w:ascii="Consolas" w:eastAsia="Times New Roman" w:hAnsi="Consolas" w:cs="Times New Roman"/>
+          <w:color w:val="9CDCFE"/>
+          <w:sz w:val="21"/>
+          <w:szCs w:val="21"/>
+          <w:lang w:eastAsia="en-IN"/>
+        </w:rPr>
+        <w:t>:</w:t>
+      </w:r>
+      <w:r>
+        <w:rPr>
+          <w:rFonts w:ascii="Consolas" w:eastAsia="Times New Roman" w:hAnsi="Consolas" w:cs="Times New Roman"/>
+          <w:color w:val="CE9178"/>
+          <w:sz w:val="21"/>
+          <w:szCs w:val="21"/>
+          <w:lang w:eastAsia="en-IN"/>
+        </w:rPr>
+        <w:t>"CS"</w:t>
+      </w:r>
+    </w:p>
+    <w:p>
+      <w:pPr>
+        <w:shd w:val="clear" w:color="auto" w:fill="1E1E1E"/>
+        <w:spacing w:after="0" w:line="285" w:lineRule="atLeast"/>
+        <w:rPr>
+          <w:rFonts w:ascii="Consolas" w:eastAsia="Times New Roman" w:hAnsi="Consolas" w:cs="Times New Roman"/>
+          <w:color w:val="D4D4D4"/>
+          <w:sz w:val="21"/>
+          <w:szCs w:val="21"/>
+          <w:lang w:eastAsia="en-IN"/>
+        </w:rPr>
+      </w:pPr>
+      <w:r>
+        <w:rPr>
+          <w:rFonts w:ascii="Consolas" w:eastAsia="Times New Roman" w:hAnsi="Consolas" w:cs="Times New Roman"/>
+          <w:color w:val="D4D4D4"/>
+          <w:sz w:val="21"/>
+          <w:szCs w:val="21"/>
+          <w:lang w:eastAsia="en-IN"/>
+        </w:rPr>
+        <w:t xml:space="preserve">          }</w:t>
+      </w:r>
+    </w:p>
+    <w:p>
+      <w:pPr>
+        <w:shd w:val="clear" w:color="auto" w:fill="1E1E1E"/>
+        <w:spacing w:after="0" w:line="285" w:lineRule="atLeast"/>
+        <w:rPr>
+          <w:rFonts w:ascii="Consolas" w:eastAsia="Times New Roman" w:hAnsi="Consolas" w:cs="Times New Roman"/>
+          <w:color w:val="D4D4D4"/>
+          <w:sz w:val="21"/>
+          <w:szCs w:val="21"/>
+          <w:lang w:eastAsia="en-IN"/>
+        </w:rPr>
+      </w:pPr>
+      <w:r>
+        <w:rPr>
+          <w:rFonts w:ascii="Consolas" w:eastAsia="Times New Roman" w:hAnsi="Consolas" w:cs="Times New Roman"/>
+          <w:color w:val="D4D4D4"/>
+          <w:sz w:val="21"/>
+          <w:szCs w:val="21"/>
+          <w:lang w:eastAsia="en-IN"/>
+        </w:rPr>
+        <w:t xml:space="preserve">    },</w:t>
+      </w:r>
+    </w:p>
+    <w:p>
+      <w:pPr>
+        <w:shd w:val="clear" w:color="auto" w:fill="1E1E1E"/>
+        <w:spacing w:after="0" w:line="285" w:lineRule="atLeast"/>
+        <w:rPr>
+          <w:rFonts w:ascii="Consolas" w:eastAsia="Times New Roman" w:hAnsi="Consolas" w:cs="Times New Roman"/>
+          <w:color w:val="D4D4D4"/>
+          <w:sz w:val="21"/>
+          <w:szCs w:val="21"/>
+          <w:lang w:eastAsia="en-IN"/>
+        </w:rPr>
+      </w:pPr>
+      <w:r>
+        <w:rPr>
+          <w:rFonts w:ascii="Consolas" w:eastAsia="Times New Roman" w:hAnsi="Consolas" w:cs="Times New Roman"/>
+          <w:color w:val="D4D4D4"/>
+          <w:sz w:val="21"/>
+          <w:szCs w:val="21"/>
+          <w:lang w:eastAsia="en-IN"/>
+        </w:rPr>
+        <w:t xml:space="preserve">    {</w:t>
+      </w:r>
+    </w:p>
+    <w:p>
+      <w:pPr>
+        <w:shd w:val="clear" w:color="auto" w:fill="1E1E1E"/>
+        <w:spacing w:after="0" w:line="285" w:lineRule="atLeast"/>
+        <w:rPr>
+          <w:rFonts w:ascii="Consolas" w:eastAsia="Times New Roman" w:hAnsi="Consolas" w:cs="Times New Roman"/>
+          <w:color w:val="D4D4D4"/>
+          <w:sz w:val="21"/>
+          <w:szCs w:val="21"/>
+          <w:lang w:eastAsia="en-IN"/>
+        </w:rPr>
+      </w:pPr>
+      <w:r>
+        <w:rPr>
+          <w:rFonts w:ascii="Consolas" w:eastAsia="Times New Roman" w:hAnsi="Consolas" w:cs="Times New Roman"/>
+          <w:color w:val="D4D4D4"/>
+          <w:sz w:val="21"/>
+          <w:szCs w:val="21"/>
+          <w:lang w:eastAsia="en-IN"/>
+        </w:rPr>
+        <w:t xml:space="preserve">      </w:t>
+      </w:r>
+      <w:r>
+        <w:rPr>
+          <w:rFonts w:ascii="Consolas" w:eastAsia="Times New Roman" w:hAnsi="Consolas" w:cs="Times New Roman"/>
+          <w:color w:val="CE9178"/>
+          <w:sz w:val="21"/>
+          <w:szCs w:val="21"/>
+          <w:lang w:eastAsia="en-IN"/>
+        </w:rPr>
+        <w:t>"id"</w:t>
+      </w:r>
+      <w:r>
+        <w:rPr>
+          <w:rFonts w:ascii="Consolas" w:eastAsia="Times New Roman" w:hAnsi="Consolas" w:cs="Times New Roman"/>
+          <w:color w:val="9CDCFE"/>
+          <w:sz w:val="21"/>
+          <w:szCs w:val="21"/>
+          <w:lang w:eastAsia="en-IN"/>
+        </w:rPr>
+        <w:t>:</w:t>
+      </w:r>
+      <w:r>
+        <w:rPr>
+          <w:rFonts w:ascii="Consolas" w:eastAsia="Times New Roman" w:hAnsi="Consolas" w:cs="Times New Roman"/>
+          <w:color w:val="B5CEA8"/>
+          <w:sz w:val="21"/>
+          <w:szCs w:val="21"/>
+          <w:lang w:eastAsia="en-IN"/>
+        </w:rPr>
+        <w:t>200</w:t>
+      </w:r>
+      <w:r>
+        <w:rPr>
+          <w:rFonts w:ascii="Consolas" w:eastAsia="Times New Roman" w:hAnsi="Consolas" w:cs="Times New Roman"/>
+          <w:color w:val="D4D4D4"/>
+          <w:sz w:val="21"/>
+          <w:szCs w:val="21"/>
+          <w:lang w:eastAsia="en-IN"/>
+        </w:rPr>
+        <w:t>,</w:t>
+      </w:r>
+    </w:p>
+    <w:p>
+      <w:pPr>
+        <w:shd w:val="clear" w:color="auto" w:fill="1E1E1E"/>
+        <w:spacing w:after="0" w:line="285" w:lineRule="atLeast"/>
+        <w:rPr>
+          <w:rFonts w:ascii="Consolas" w:eastAsia="Times New Roman" w:hAnsi="Consolas" w:cs="Times New Roman"/>
+          <w:color w:val="D4D4D4"/>
+          <w:sz w:val="21"/>
+          <w:szCs w:val="21"/>
+          <w:lang w:eastAsia="en-IN"/>
+        </w:rPr>
+      </w:pPr>
+      <w:r>
+        <w:rPr>
+          <w:rFonts w:ascii="Consolas" w:eastAsia="Times New Roman" w:hAnsi="Consolas" w:cs="Times New Roman"/>
+          <w:color w:val="D4D4D4"/>
+          <w:sz w:val="21"/>
+          <w:szCs w:val="21"/>
+          <w:lang w:eastAsia="en-IN"/>
+        </w:rPr>
+        <w:t xml:space="preserve">      </w:t>
+      </w:r>
+      <w:r>
+        <w:rPr>
+          <w:rFonts w:ascii="Consolas" w:eastAsia="Times New Roman" w:hAnsi="Consolas" w:cs="Times New Roman"/>
+          <w:color w:val="CE9178"/>
+          <w:sz w:val="21"/>
+          <w:szCs w:val="21"/>
+          <w:lang w:eastAsia="en-IN"/>
+        </w:rPr>
+        <w:t>"</w:t>
+      </w:r>
+      <w:proofErr w:type="spellStart"/>
+      <w:r>
+        <w:rPr>
+          <w:rFonts w:ascii="Consolas" w:eastAsia="Times New Roman" w:hAnsi="Consolas" w:cs="Times New Roman"/>
+          <w:color w:val="CE9178"/>
+          <w:sz w:val="21"/>
+          <w:szCs w:val="21"/>
+          <w:lang w:eastAsia="en-IN"/>
+        </w:rPr>
+        <w:t>name"</w:t>
+      </w:r>
+      <w:r>
+        <w:rPr>
+          <w:rFonts w:ascii="Consolas" w:eastAsia="Times New Roman" w:hAnsi="Consolas" w:cs="Times New Roman"/>
+          <w:color w:val="9CDCFE"/>
+          <w:sz w:val="21"/>
+          <w:szCs w:val="21"/>
+          <w:lang w:eastAsia="en-IN"/>
+        </w:rPr>
+        <w:t>:</w:t>
+      </w:r>
+      <w:r>
+        <w:rPr>
+          <w:rFonts w:ascii="Consolas" w:eastAsia="Times New Roman" w:hAnsi="Consolas" w:cs="Times New Roman"/>
+          <w:color w:val="CE9178"/>
+          <w:sz w:val="21"/>
+          <w:szCs w:val="21"/>
+          <w:lang w:eastAsia="en-IN"/>
+        </w:rPr>
+        <w:t>"Smith</w:t>
+      </w:r>
+      <w:proofErr w:type="spellEnd"/>
+      <w:r>
+        <w:rPr>
+          <w:rFonts w:ascii="Consolas" w:eastAsia="Times New Roman" w:hAnsi="Consolas" w:cs="Times New Roman"/>
+          <w:color w:val="CE9178"/>
+          <w:sz w:val="21"/>
+          <w:szCs w:val="21"/>
+          <w:lang w:eastAsia="en-IN"/>
+        </w:rPr>
+        <w:t>"</w:t>
+      </w:r>
+      <w:r>
+        <w:rPr>
+          <w:rFonts w:ascii="Consolas" w:eastAsia="Times New Roman" w:hAnsi="Consolas" w:cs="Times New Roman"/>
+          <w:color w:val="D4D4D4"/>
+          <w:sz w:val="21"/>
+          <w:szCs w:val="21"/>
+          <w:lang w:eastAsia="en-IN"/>
+        </w:rPr>
+        <w:t>,</w:t>
+      </w:r>
+    </w:p>
+    <w:p>
+      <w:pPr>
+        <w:shd w:val="clear" w:color="auto" w:fill="1E1E1E"/>
+        <w:spacing w:after="0" w:line="285" w:lineRule="atLeast"/>
+        <w:rPr>
+          <w:rFonts w:ascii="Consolas" w:eastAsia="Times New Roman" w:hAnsi="Consolas" w:cs="Times New Roman"/>
+          <w:color w:val="D4D4D4"/>
+          <w:sz w:val="21"/>
+          <w:szCs w:val="21"/>
+          <w:lang w:eastAsia="en-IN"/>
+        </w:rPr>
+      </w:pPr>
+      <w:r>
+        <w:rPr>
+          <w:rFonts w:ascii="Consolas" w:eastAsia="Times New Roman" w:hAnsi="Consolas" w:cs="Times New Roman"/>
+          <w:color w:val="D4D4D4"/>
+          <w:sz w:val="21"/>
+          <w:szCs w:val="21"/>
+          <w:lang w:eastAsia="en-IN"/>
+        </w:rPr>
+        <w:t xml:space="preserve">      </w:t>
+      </w:r>
+      <w:r>
+        <w:rPr>
+          <w:rFonts w:ascii="Consolas" w:eastAsia="Times New Roman" w:hAnsi="Consolas" w:cs="Times New Roman"/>
+          <w:color w:val="CE9178"/>
+          <w:sz w:val="21"/>
+          <w:szCs w:val="21"/>
+          <w:lang w:eastAsia="en-IN"/>
+        </w:rPr>
+        <w:t>"salary"</w:t>
+      </w:r>
+      <w:r>
+        <w:rPr>
+          <w:rFonts w:ascii="Consolas" w:eastAsia="Times New Roman" w:hAnsi="Consolas" w:cs="Times New Roman"/>
+          <w:color w:val="9CDCFE"/>
+          <w:sz w:val="21"/>
+          <w:szCs w:val="21"/>
+          <w:lang w:eastAsia="en-IN"/>
+        </w:rPr>
+        <w:t>:</w:t>
+      </w:r>
+      <w:r>
+        <w:rPr>
+          <w:rFonts w:ascii="Consolas" w:eastAsia="Times New Roman" w:hAnsi="Consolas" w:cs="Times New Roman"/>
+          <w:color w:val="B5CEA8"/>
+          <w:sz w:val="21"/>
+          <w:szCs w:val="21"/>
+          <w:lang w:eastAsia="en-IN"/>
+        </w:rPr>
+        <w:t>76767</w:t>
+      </w:r>
+      <w:r>
+        <w:rPr>
+          <w:rFonts w:ascii="Consolas" w:eastAsia="Times New Roman" w:hAnsi="Consolas" w:cs="Times New Roman"/>
+          <w:color w:val="D4D4D4"/>
+          <w:sz w:val="21"/>
+          <w:szCs w:val="21"/>
+          <w:lang w:eastAsia="en-IN"/>
+        </w:rPr>
+        <w:t>,</w:t>
+      </w:r>
+    </w:p>
+    <w:p>
+      <w:pPr>
+        <w:shd w:val="clear" w:color="auto" w:fill="1E1E1E"/>
+        <w:spacing w:after="0" w:line="285" w:lineRule="atLeast"/>
+        <w:rPr>
+          <w:rFonts w:ascii="Consolas" w:eastAsia="Times New Roman" w:hAnsi="Consolas" w:cs="Times New Roman"/>
+          <w:color w:val="D4D4D4"/>
+          <w:sz w:val="21"/>
+          <w:szCs w:val="21"/>
+          <w:lang w:eastAsia="en-IN"/>
+        </w:rPr>
+      </w:pPr>
+      <w:r>
+        <w:rPr>
+          <w:rFonts w:ascii="Consolas" w:eastAsia="Times New Roman" w:hAnsi="Consolas" w:cs="Times New Roman"/>
+          <w:color w:val="D4D4D4"/>
+          <w:sz w:val="21"/>
+          <w:szCs w:val="21"/>
+          <w:lang w:eastAsia="en-IN"/>
+        </w:rPr>
+        <w:t xml:space="preserve">      </w:t>
+      </w:r>
+      <w:r>
+        <w:rPr>
+          <w:rFonts w:ascii="Consolas" w:eastAsia="Times New Roman" w:hAnsi="Consolas" w:cs="Times New Roman"/>
+          <w:color w:val="CE9178"/>
+          <w:sz w:val="21"/>
+          <w:szCs w:val="21"/>
+          <w:lang w:eastAsia="en-IN"/>
+        </w:rPr>
+        <w:t>"dept"</w:t>
+      </w:r>
+      <w:r>
+        <w:rPr>
+          <w:rFonts w:ascii="Consolas" w:eastAsia="Times New Roman" w:hAnsi="Consolas" w:cs="Times New Roman"/>
+          <w:color w:val="9CDCFE"/>
+          <w:sz w:val="21"/>
+          <w:szCs w:val="21"/>
+          <w:lang w:eastAsia="en-IN"/>
+        </w:rPr>
+        <w:t>:</w:t>
+      </w:r>
+    </w:p>
+    <w:p>
+      <w:pPr>
+        <w:shd w:val="clear" w:color="auto" w:fill="1E1E1E"/>
+        <w:spacing w:after="0" w:line="285" w:lineRule="atLeast"/>
+        <w:rPr>
+          <w:rFonts w:ascii="Consolas" w:eastAsia="Times New Roman" w:hAnsi="Consolas" w:cs="Times New Roman"/>
+          <w:color w:val="D4D4D4"/>
+          <w:sz w:val="21"/>
+          <w:szCs w:val="21"/>
+          <w:lang w:eastAsia="en-IN"/>
+        </w:rPr>
+      </w:pPr>
+      <w:r>
+        <w:rPr>
+          <w:rFonts w:ascii="Consolas" w:eastAsia="Times New Roman" w:hAnsi="Consolas" w:cs="Times New Roman"/>
+          <w:color w:val="D4D4D4"/>
+          <w:sz w:val="21"/>
+          <w:szCs w:val="21"/>
+          <w:lang w:eastAsia="en-IN"/>
+        </w:rPr>
+        <w:t xml:space="preserve">          {</w:t>
+      </w:r>
+    </w:p>
+    <w:p>
+      <w:pPr>
+        <w:shd w:val="clear" w:color="auto" w:fill="1E1E1E"/>
+        <w:spacing w:after="0" w:line="285" w:lineRule="atLeast"/>
+        <w:rPr>
+          <w:rFonts w:ascii="Consolas" w:eastAsia="Times New Roman" w:hAnsi="Consolas" w:cs="Times New Roman"/>
+          <w:color w:val="D4D4D4"/>
+          <w:sz w:val="21"/>
+          <w:szCs w:val="21"/>
+          <w:lang w:eastAsia="en-IN"/>
+        </w:rPr>
+      </w:pPr>
+      <w:r>
+        <w:rPr>
+          <w:rFonts w:ascii="Consolas" w:eastAsia="Times New Roman" w:hAnsi="Consolas" w:cs="Times New Roman"/>
+          <w:color w:val="D4D4D4"/>
+          <w:sz w:val="21"/>
+          <w:szCs w:val="21"/>
+          <w:lang w:eastAsia="en-IN"/>
+        </w:rPr>
+        <w:t xml:space="preserve">          </w:t>
+      </w:r>
+      <w:r>
+        <w:rPr>
+          <w:rFonts w:ascii="Consolas" w:eastAsia="Times New Roman" w:hAnsi="Consolas" w:cs="Times New Roman"/>
+          <w:color w:val="CE9178"/>
+          <w:sz w:val="21"/>
+          <w:szCs w:val="21"/>
+          <w:lang w:eastAsia="en-IN"/>
+        </w:rPr>
+        <w:t>"deptid"</w:t>
+      </w:r>
+      <w:r>
+        <w:rPr>
+          <w:rFonts w:ascii="Consolas" w:eastAsia="Times New Roman" w:hAnsi="Consolas" w:cs="Times New Roman"/>
+          <w:color w:val="9CDCFE"/>
+          <w:sz w:val="21"/>
+          <w:szCs w:val="21"/>
+          <w:lang w:eastAsia="en-IN"/>
+        </w:rPr>
+        <w:t>:</w:t>
+      </w:r>
+      <w:r>
+        <w:rPr>
+          <w:rFonts w:ascii="Consolas" w:eastAsia="Times New Roman" w:hAnsi="Consolas" w:cs="Times New Roman"/>
+          <w:color w:val="B5CEA8"/>
+          <w:sz w:val="21"/>
+          <w:szCs w:val="21"/>
+          <w:lang w:eastAsia="en-IN"/>
+        </w:rPr>
+        <w:t>20</w:t>
+      </w:r>
+      <w:r>
+        <w:rPr>
+          <w:rFonts w:ascii="Consolas" w:eastAsia="Times New Roman" w:hAnsi="Consolas" w:cs="Times New Roman"/>
+          <w:color w:val="D4D4D4"/>
+          <w:sz w:val="21"/>
+          <w:szCs w:val="21"/>
+          <w:lang w:eastAsia="en-IN"/>
+        </w:rPr>
+        <w:t>,</w:t>
+      </w:r>
+    </w:p>
+    <w:p>
+      <w:pPr>
+        <w:shd w:val="clear" w:color="auto" w:fill="1E1E1E"/>
+        <w:spacing w:after="0" w:line="285" w:lineRule="atLeast"/>
+        <w:rPr>
+          <w:rFonts w:ascii="Consolas" w:eastAsia="Times New Roman" w:hAnsi="Consolas" w:cs="Times New Roman"/>
+          <w:color w:val="D4D4D4"/>
+          <w:sz w:val="21"/>
+          <w:szCs w:val="21"/>
+          <w:lang w:eastAsia="en-IN"/>
+        </w:rPr>
+      </w:pPr>
+      <w:r>
+        <w:rPr>
+          <w:rFonts w:ascii="Consolas" w:eastAsia="Times New Roman" w:hAnsi="Consolas" w:cs="Times New Roman"/>
+          <w:color w:val="D4D4D4"/>
+          <w:sz w:val="21"/>
+          <w:szCs w:val="21"/>
+          <w:lang w:eastAsia="en-IN"/>
+        </w:rPr>
+        <w:t xml:space="preserve">          </w:t>
+      </w:r>
+      <w:r>
+        <w:rPr>
+          <w:rFonts w:ascii="Consolas" w:eastAsia="Times New Roman" w:hAnsi="Consolas" w:cs="Times New Roman"/>
+          <w:color w:val="CE9178"/>
+          <w:sz w:val="21"/>
+          <w:szCs w:val="21"/>
+          <w:lang w:eastAsia="en-IN"/>
+        </w:rPr>
+        <w:t>"</w:t>
+      </w:r>
+      <w:proofErr w:type="spellStart"/>
+      <w:r>
+        <w:rPr>
+          <w:rFonts w:ascii="Consolas" w:eastAsia="Times New Roman" w:hAnsi="Consolas" w:cs="Times New Roman"/>
+          <w:color w:val="CE9178"/>
+          <w:sz w:val="21"/>
+          <w:szCs w:val="21"/>
+          <w:lang w:eastAsia="en-IN"/>
+        </w:rPr>
+        <w:t>deptname</w:t>
+      </w:r>
+      <w:proofErr w:type="spellEnd"/>
+      <w:r>
+        <w:rPr>
+          <w:rFonts w:ascii="Consolas" w:eastAsia="Times New Roman" w:hAnsi="Consolas" w:cs="Times New Roman"/>
+          <w:color w:val="CE9178"/>
+          <w:sz w:val="21"/>
+          <w:szCs w:val="21"/>
+          <w:lang w:eastAsia="en-IN"/>
+        </w:rPr>
+        <w:t>"</w:t>
+      </w:r>
+      <w:r>
+        <w:rPr>
+          <w:rFonts w:ascii="Consolas" w:eastAsia="Times New Roman" w:hAnsi="Consolas" w:cs="Times New Roman"/>
+          <w:color w:val="9CDCFE"/>
+          <w:sz w:val="21"/>
+          <w:szCs w:val="21"/>
+          <w:lang w:eastAsia="en-IN"/>
+        </w:rPr>
+        <w:t>:</w:t>
+      </w:r>
+      <w:r>
+        <w:rPr>
+          <w:rFonts w:ascii="Consolas" w:eastAsia="Times New Roman" w:hAnsi="Consolas" w:cs="Times New Roman"/>
+          <w:color w:val="CE9178"/>
+          <w:sz w:val="21"/>
+          <w:szCs w:val="21"/>
+          <w:lang w:eastAsia="en-IN"/>
+        </w:rPr>
+        <w:t>"EC"</w:t>
+      </w:r>
+    </w:p>
+    <w:p>
+      <w:pPr>
+        <w:shd w:val="clear" w:color="auto" w:fill="1E1E1E"/>
+        <w:spacing w:after="0" w:line="285" w:lineRule="atLeast"/>
+        <w:rPr>
+          <w:rFonts w:ascii="Consolas" w:eastAsia="Times New Roman" w:hAnsi="Consolas" w:cs="Times New Roman"/>
+          <w:color w:val="D4D4D4"/>
+          <w:sz w:val="21"/>
+          <w:szCs w:val="21"/>
+          <w:lang w:eastAsia="en-IN"/>
+        </w:rPr>
+      </w:pPr>
+      <w:r>
+        <w:rPr>
+          <w:rFonts w:ascii="Consolas" w:eastAsia="Times New Roman" w:hAnsi="Consolas" w:cs="Times New Roman"/>
+          <w:color w:val="D4D4D4"/>
+          <w:sz w:val="21"/>
+          <w:szCs w:val="21"/>
+          <w:lang w:eastAsia="en-IN"/>
+        </w:rPr>
+        <w:t xml:space="preserve">          }</w:t>
+      </w:r>
+    </w:p>
+    <w:p>
+      <w:pPr>
+        <w:shd w:val="clear" w:color="auto" w:fill="1E1E1E"/>
+        <w:spacing w:after="0" w:line="285" w:lineRule="atLeast"/>
+        <w:rPr>
+          <w:rFonts w:ascii="Consolas" w:eastAsia="Times New Roman" w:hAnsi="Consolas" w:cs="Times New Roman"/>
+          <w:color w:val="D4D4D4"/>
+          <w:sz w:val="21"/>
+          <w:szCs w:val="21"/>
+          <w:lang w:eastAsia="en-IN"/>
+        </w:rPr>
+      </w:pPr>
+      <w:r>
+        <w:rPr>
+          <w:rFonts w:ascii="Consolas" w:eastAsia="Times New Roman" w:hAnsi="Consolas" w:cs="Times New Roman"/>
+          <w:color w:val="D4D4D4"/>
+          <w:sz w:val="21"/>
+          <w:szCs w:val="21"/>
+          <w:lang w:eastAsia="en-IN"/>
+        </w:rPr>
+        <w:t xml:space="preserve">    },</w:t>
+      </w:r>
+    </w:p>
+    <w:p>
+      <w:pPr>
+        <w:shd w:val="clear" w:color="auto" w:fill="1E1E1E"/>
+        <w:spacing w:after="0" w:line="285" w:lineRule="atLeast"/>
+        <w:rPr>
+          <w:rFonts w:ascii="Consolas" w:eastAsia="Times New Roman" w:hAnsi="Consolas" w:cs="Times New Roman"/>
+          <w:color w:val="D4D4D4"/>
+          <w:sz w:val="21"/>
+          <w:szCs w:val="21"/>
+          <w:lang w:eastAsia="en-IN"/>
+        </w:rPr>
+      </w:pPr>
+      <w:r>
+        <w:rPr>
+          <w:rFonts w:ascii="Consolas" w:eastAsia="Times New Roman" w:hAnsi="Consolas" w:cs="Times New Roman"/>
+          <w:color w:val="D4D4D4"/>
+          <w:sz w:val="21"/>
+          <w:szCs w:val="21"/>
+          <w:lang w:eastAsia="en-IN"/>
+        </w:rPr>
+        <w:t xml:space="preserve">  ]</w:t>
+      </w:r>
+    </w:p>
+    <w:p>
+      <w:pPr>
+        <w:shd w:val="clear" w:color="auto" w:fill="1E1E1E"/>
+        <w:spacing w:after="0" w:line="285" w:lineRule="atLeast"/>
+        <w:rPr>
+          <w:rFonts w:ascii="Consolas" w:eastAsia="Times New Roman" w:hAnsi="Consolas" w:cs="Times New Roman"/>
+          <w:color w:val="D4D4D4"/>
+          <w:sz w:val="21"/>
+          <w:szCs w:val="21"/>
+          <w:lang w:eastAsia="en-IN"/>
+        </w:rPr>
+      </w:pPr>
+      <w:r>
+        <w:rPr>
+          <w:rFonts w:ascii="Consolas" w:eastAsia="Times New Roman" w:hAnsi="Consolas" w:cs="Times New Roman"/>
+          <w:color w:val="D4D4D4"/>
+          <w:sz w:val="21"/>
+          <w:szCs w:val="21"/>
+          <w:lang w:eastAsia="en-IN"/>
+        </w:rPr>
+        <w:t xml:space="preserve">  </w:t>
+      </w:r>
+      <w:proofErr w:type="gramStart"/>
+      <w:r>
+        <w:rPr>
+          <w:rFonts w:ascii="Consolas" w:eastAsia="Times New Roman" w:hAnsi="Consolas" w:cs="Times New Roman"/>
+          <w:color w:val="569CD6"/>
+          <w:sz w:val="21"/>
+          <w:szCs w:val="21"/>
+          <w:lang w:eastAsia="en-IN"/>
+        </w:rPr>
+        <w:t>constructor</w:t>
+      </w:r>
+      <w:r>
+        <w:rPr>
+          <w:rFonts w:ascii="Consolas" w:eastAsia="Times New Roman" w:hAnsi="Consolas" w:cs="Times New Roman"/>
+          <w:color w:val="D4D4D4"/>
+          <w:sz w:val="21"/>
+          <w:szCs w:val="21"/>
+          <w:lang w:eastAsia="en-IN"/>
+        </w:rPr>
+        <w:t>(</w:t>
+      </w:r>
+      <w:proofErr w:type="gramEnd"/>
+      <w:r>
+        <w:rPr>
+          <w:rFonts w:ascii="Consolas" w:eastAsia="Times New Roman" w:hAnsi="Consolas" w:cs="Times New Roman"/>
+          <w:color w:val="D4D4D4"/>
+          <w:sz w:val="21"/>
+          <w:szCs w:val="21"/>
+          <w:lang w:eastAsia="en-IN"/>
+        </w:rPr>
+        <w:t>){</w:t>
+      </w:r>
+    </w:p>
+    <w:p>
+      <w:pPr>
+        <w:shd w:val="clear" w:color="auto" w:fill="1E1E1E"/>
+        <w:spacing w:after="0" w:line="285" w:lineRule="atLeast"/>
+        <w:rPr>
+          <w:rFonts w:ascii="Consolas" w:eastAsia="Times New Roman" w:hAnsi="Consolas" w:cs="Times New Roman"/>
+          <w:color w:val="D4D4D4"/>
+          <w:sz w:val="21"/>
+          <w:szCs w:val="21"/>
+          <w:lang w:eastAsia="en-IN"/>
+        </w:rPr>
+      </w:pPr>
+      <w:r>
+        <w:rPr>
+          <w:rFonts w:ascii="Consolas" w:eastAsia="Times New Roman" w:hAnsi="Consolas" w:cs="Times New Roman"/>
+          <w:color w:val="D4D4D4"/>
+          <w:sz w:val="21"/>
+          <w:szCs w:val="21"/>
+          <w:lang w:eastAsia="en-IN"/>
+        </w:rPr>
+        <w:t xml:space="preserve">    </w:t>
+      </w:r>
+      <w:r>
+        <w:rPr>
+          <w:rFonts w:ascii="Consolas" w:eastAsia="Times New Roman" w:hAnsi="Consolas" w:cs="Times New Roman"/>
+          <w:color w:val="6A9955"/>
+          <w:sz w:val="21"/>
+          <w:szCs w:val="21"/>
+          <w:lang w:eastAsia="en-IN"/>
+        </w:rPr>
+        <w:t xml:space="preserve">// for (let index = 0; index &lt; </w:t>
+      </w:r>
+      <w:proofErr w:type="spellStart"/>
+      <w:proofErr w:type="gramStart"/>
+      <w:r>
+        <w:rPr>
+          <w:rFonts w:ascii="Consolas" w:eastAsia="Times New Roman" w:hAnsi="Consolas" w:cs="Times New Roman"/>
+          <w:color w:val="6A9955"/>
+          <w:sz w:val="21"/>
+          <w:szCs w:val="21"/>
+          <w:lang w:eastAsia="en-IN"/>
+        </w:rPr>
+        <w:t>this.names</w:t>
+      </w:r>
+      <w:proofErr w:type="gramEnd"/>
+      <w:r>
+        <w:rPr>
+          <w:rFonts w:ascii="Consolas" w:eastAsia="Times New Roman" w:hAnsi="Consolas" w:cs="Times New Roman"/>
+          <w:color w:val="6A9955"/>
+          <w:sz w:val="21"/>
+          <w:szCs w:val="21"/>
+          <w:lang w:eastAsia="en-IN"/>
+        </w:rPr>
+        <w:t>.length</w:t>
+      </w:r>
+      <w:proofErr w:type="spellEnd"/>
+      <w:r>
+        <w:rPr>
+          <w:rFonts w:ascii="Consolas" w:eastAsia="Times New Roman" w:hAnsi="Consolas" w:cs="Times New Roman"/>
+          <w:color w:val="6A9955"/>
+          <w:sz w:val="21"/>
+          <w:szCs w:val="21"/>
+          <w:lang w:eastAsia="en-IN"/>
+        </w:rPr>
+        <w:t>; index++) {</w:t>
+      </w:r>
+    </w:p>
+    <w:p>
+      <w:pPr>
+        <w:shd w:val="clear" w:color="auto" w:fill="1E1E1E"/>
+        <w:spacing w:after="0" w:line="285" w:lineRule="atLeast"/>
+        <w:rPr>
+          <w:rFonts w:ascii="Consolas" w:eastAsia="Times New Roman" w:hAnsi="Consolas" w:cs="Times New Roman"/>
+          <w:color w:val="D4D4D4"/>
+          <w:sz w:val="21"/>
+          <w:szCs w:val="21"/>
+          <w:lang w:eastAsia="en-IN"/>
+        </w:rPr>
+      </w:pPr>
+      <w:r>
+        <w:rPr>
+          <w:rFonts w:ascii="Consolas" w:eastAsia="Times New Roman" w:hAnsi="Consolas" w:cs="Times New Roman"/>
+          <w:color w:val="D4D4D4"/>
+          <w:sz w:val="21"/>
+          <w:szCs w:val="21"/>
+          <w:lang w:eastAsia="en-IN"/>
+        </w:rPr>
+        <w:t xml:space="preserve">    </w:t>
+      </w:r>
+      <w:r>
+        <w:rPr>
+          <w:rFonts w:ascii="Consolas" w:eastAsia="Times New Roman" w:hAnsi="Consolas" w:cs="Times New Roman"/>
+          <w:color w:val="6A9955"/>
+          <w:sz w:val="21"/>
+          <w:szCs w:val="21"/>
+          <w:lang w:eastAsia="en-IN"/>
+        </w:rPr>
+        <w:t>//   console.log(</w:t>
+      </w:r>
+      <w:proofErr w:type="spellStart"/>
+      <w:proofErr w:type="gramStart"/>
+      <w:r>
+        <w:rPr>
+          <w:rFonts w:ascii="Consolas" w:eastAsia="Times New Roman" w:hAnsi="Consolas" w:cs="Times New Roman"/>
+          <w:color w:val="6A9955"/>
+          <w:sz w:val="21"/>
+          <w:szCs w:val="21"/>
+          <w:lang w:eastAsia="en-IN"/>
+        </w:rPr>
+        <w:t>this.names</w:t>
+      </w:r>
+      <w:proofErr w:type="spellEnd"/>
+      <w:proofErr w:type="gramEnd"/>
+      <w:r>
+        <w:rPr>
+          <w:rFonts w:ascii="Consolas" w:eastAsia="Times New Roman" w:hAnsi="Consolas" w:cs="Times New Roman"/>
+          <w:color w:val="6A9955"/>
+          <w:sz w:val="21"/>
+          <w:szCs w:val="21"/>
+          <w:lang w:eastAsia="en-IN"/>
+        </w:rPr>
+        <w:t xml:space="preserve">[index]);      </w:t>
+      </w:r>
+    </w:p>
+    <w:p>
+      <w:pPr>
+        <w:shd w:val="clear" w:color="auto" w:fill="1E1E1E"/>
+        <w:spacing w:after="0" w:line="285" w:lineRule="atLeast"/>
+        <w:rPr>
+          <w:rFonts w:ascii="Consolas" w:eastAsia="Times New Roman" w:hAnsi="Consolas" w:cs="Times New Roman"/>
+          <w:color w:val="D4D4D4"/>
+          <w:sz w:val="21"/>
+          <w:szCs w:val="21"/>
+          <w:lang w:eastAsia="en-IN"/>
+        </w:rPr>
+      </w:pPr>
+      <w:r>
+        <w:rPr>
+          <w:rFonts w:ascii="Consolas" w:eastAsia="Times New Roman" w:hAnsi="Consolas" w:cs="Times New Roman"/>
+          <w:color w:val="D4D4D4"/>
+          <w:sz w:val="21"/>
+          <w:szCs w:val="21"/>
+          <w:lang w:eastAsia="en-IN"/>
+        </w:rPr>
+        <w:lastRenderedPageBreak/>
+        <w:t xml:space="preserve">    </w:t>
+      </w:r>
+      <w:r>
+        <w:rPr>
+          <w:rFonts w:ascii="Consolas" w:eastAsia="Times New Roman" w:hAnsi="Consolas" w:cs="Times New Roman"/>
+          <w:color w:val="6A9955"/>
+          <w:sz w:val="21"/>
+          <w:szCs w:val="21"/>
+          <w:lang w:eastAsia="en-IN"/>
+        </w:rPr>
+        <w:t>// }</w:t>
+      </w:r>
+    </w:p>
+    <w:p>
+      <w:pPr>
+        <w:shd w:val="clear" w:color="auto" w:fill="1E1E1E"/>
+        <w:spacing w:after="0" w:line="285" w:lineRule="atLeast"/>
+        <w:rPr>
+          <w:rFonts w:ascii="Consolas" w:eastAsia="Times New Roman" w:hAnsi="Consolas" w:cs="Times New Roman"/>
+          <w:color w:val="D4D4D4"/>
+          <w:sz w:val="21"/>
+          <w:szCs w:val="21"/>
+          <w:lang w:eastAsia="en-IN"/>
+        </w:rPr>
+      </w:pPr>
+    </w:p>
+    <w:p>
+      <w:pPr>
+        <w:shd w:val="clear" w:color="auto" w:fill="1E1E1E"/>
+        <w:spacing w:after="0" w:line="285" w:lineRule="atLeast"/>
+        <w:rPr>
+          <w:rFonts w:ascii="Consolas" w:eastAsia="Times New Roman" w:hAnsi="Consolas" w:cs="Times New Roman"/>
+          <w:color w:val="D4D4D4"/>
+          <w:sz w:val="21"/>
+          <w:szCs w:val="21"/>
+          <w:lang w:eastAsia="en-IN"/>
+        </w:rPr>
+      </w:pPr>
+      <w:r>
+        <w:rPr>
+          <w:rFonts w:ascii="Consolas" w:eastAsia="Times New Roman" w:hAnsi="Consolas" w:cs="Times New Roman"/>
+          <w:color w:val="D4D4D4"/>
+          <w:sz w:val="21"/>
+          <w:szCs w:val="21"/>
+          <w:lang w:eastAsia="en-IN"/>
+        </w:rPr>
+        <w:t xml:space="preserve">    </w:t>
+      </w:r>
+      <w:proofErr w:type="spellStart"/>
+      <w:proofErr w:type="gramStart"/>
+      <w:r>
+        <w:rPr>
+          <w:rFonts w:ascii="Consolas" w:eastAsia="Times New Roman" w:hAnsi="Consolas" w:cs="Times New Roman"/>
+          <w:color w:val="569CD6"/>
+          <w:sz w:val="21"/>
+          <w:szCs w:val="21"/>
+          <w:lang w:eastAsia="en-IN"/>
+        </w:rPr>
+        <w:t>this</w:t>
+      </w:r>
+      <w:r>
+        <w:rPr>
+          <w:rFonts w:ascii="Consolas" w:eastAsia="Times New Roman" w:hAnsi="Consolas" w:cs="Times New Roman"/>
+          <w:color w:val="D4D4D4"/>
+          <w:sz w:val="21"/>
+          <w:szCs w:val="21"/>
+          <w:lang w:eastAsia="en-IN"/>
+        </w:rPr>
+        <w:t>.</w:t>
+      </w:r>
+      <w:r>
+        <w:rPr>
+          <w:rFonts w:ascii="Consolas" w:eastAsia="Times New Roman" w:hAnsi="Consolas" w:cs="Times New Roman"/>
+          <w:color w:val="9CDCFE"/>
+          <w:sz w:val="21"/>
+          <w:szCs w:val="21"/>
+          <w:lang w:eastAsia="en-IN"/>
+        </w:rPr>
+        <w:t>names</w:t>
+      </w:r>
+      <w:proofErr w:type="gramEnd"/>
+      <w:r>
+        <w:rPr>
+          <w:rFonts w:ascii="Consolas" w:eastAsia="Times New Roman" w:hAnsi="Consolas" w:cs="Times New Roman"/>
+          <w:color w:val="D4D4D4"/>
+          <w:sz w:val="21"/>
+          <w:szCs w:val="21"/>
+          <w:lang w:eastAsia="en-IN"/>
+        </w:rPr>
+        <w:t>.</w:t>
+      </w:r>
+      <w:r>
+        <w:rPr>
+          <w:rFonts w:ascii="Consolas" w:eastAsia="Times New Roman" w:hAnsi="Consolas" w:cs="Times New Roman"/>
+          <w:color w:val="DCDCAA"/>
+          <w:sz w:val="21"/>
+          <w:szCs w:val="21"/>
+          <w:lang w:eastAsia="en-IN"/>
+        </w:rPr>
+        <w:t>forEach</w:t>
+      </w:r>
+      <w:proofErr w:type="spellEnd"/>
+      <w:r>
+        <w:rPr>
+          <w:rFonts w:ascii="Consolas" w:eastAsia="Times New Roman" w:hAnsi="Consolas" w:cs="Times New Roman"/>
+          <w:color w:val="D4D4D4"/>
+          <w:sz w:val="21"/>
+          <w:szCs w:val="21"/>
+          <w:lang w:eastAsia="en-IN"/>
+        </w:rPr>
+        <w:t>(</w:t>
+      </w:r>
+      <w:r>
+        <w:rPr>
+          <w:rFonts w:ascii="Consolas" w:eastAsia="Times New Roman" w:hAnsi="Consolas" w:cs="Times New Roman"/>
+          <w:color w:val="9CDCFE"/>
+          <w:sz w:val="21"/>
+          <w:szCs w:val="21"/>
+          <w:lang w:eastAsia="en-IN"/>
+        </w:rPr>
+        <w:t>element</w:t>
+      </w:r>
+      <w:r>
+        <w:rPr>
+          <w:rFonts w:ascii="Consolas" w:eastAsia="Times New Roman" w:hAnsi="Consolas" w:cs="Times New Roman"/>
+          <w:color w:val="D4D4D4"/>
+          <w:sz w:val="21"/>
+          <w:szCs w:val="21"/>
+          <w:lang w:eastAsia="en-IN"/>
+        </w:rPr>
+        <w:t xml:space="preserve"> </w:t>
+      </w:r>
+      <w:r>
+        <w:rPr>
+          <w:rFonts w:ascii="Consolas" w:eastAsia="Times New Roman" w:hAnsi="Consolas" w:cs="Times New Roman"/>
+          <w:color w:val="569CD6"/>
+          <w:sz w:val="21"/>
+          <w:szCs w:val="21"/>
+          <w:lang w:eastAsia="en-IN"/>
+        </w:rPr>
+        <w:t>=&gt;</w:t>
+      </w:r>
+      <w:r>
+        <w:rPr>
+          <w:rFonts w:ascii="Consolas" w:eastAsia="Times New Roman" w:hAnsi="Consolas" w:cs="Times New Roman"/>
+          <w:color w:val="D4D4D4"/>
+          <w:sz w:val="21"/>
+          <w:szCs w:val="21"/>
+          <w:lang w:eastAsia="en-IN"/>
+        </w:rPr>
+        <w:t xml:space="preserve"> {</w:t>
+      </w:r>
+    </w:p>
+    <w:p>
+      <w:pPr>
+        <w:shd w:val="clear" w:color="auto" w:fill="1E1E1E"/>
+        <w:spacing w:after="0" w:line="285" w:lineRule="atLeast"/>
+        <w:rPr>
+          <w:rFonts w:ascii="Consolas" w:eastAsia="Times New Roman" w:hAnsi="Consolas" w:cs="Times New Roman"/>
+          <w:color w:val="D4D4D4"/>
+          <w:sz w:val="21"/>
+          <w:szCs w:val="21"/>
+          <w:lang w:eastAsia="en-IN"/>
+        </w:rPr>
+      </w:pPr>
+      <w:r>
+        <w:rPr>
+          <w:rFonts w:ascii="Consolas" w:eastAsia="Times New Roman" w:hAnsi="Consolas" w:cs="Times New Roman"/>
+          <w:color w:val="D4D4D4"/>
+          <w:sz w:val="21"/>
+          <w:szCs w:val="21"/>
+          <w:lang w:eastAsia="en-IN"/>
+        </w:rPr>
+        <w:t xml:space="preserve">      </w:t>
+      </w:r>
+      <w:r>
+        <w:rPr>
+          <w:rFonts w:ascii="Consolas" w:eastAsia="Times New Roman" w:hAnsi="Consolas" w:cs="Times New Roman"/>
+          <w:color w:val="4EC9B0"/>
+          <w:sz w:val="21"/>
+          <w:szCs w:val="21"/>
+          <w:lang w:eastAsia="en-IN"/>
+        </w:rPr>
+        <w:t>console</w:t>
+      </w:r>
+      <w:r>
+        <w:rPr>
+          <w:rFonts w:ascii="Consolas" w:eastAsia="Times New Roman" w:hAnsi="Consolas" w:cs="Times New Roman"/>
+          <w:color w:val="D4D4D4"/>
+          <w:sz w:val="21"/>
+          <w:szCs w:val="21"/>
+          <w:lang w:eastAsia="en-IN"/>
+        </w:rPr>
+        <w:t>.</w:t>
+      </w:r>
+      <w:r>
+        <w:rPr>
+          <w:rFonts w:ascii="Consolas" w:eastAsia="Times New Roman" w:hAnsi="Consolas" w:cs="Times New Roman"/>
+          <w:color w:val="DCDCAA"/>
+          <w:sz w:val="21"/>
+          <w:szCs w:val="21"/>
+          <w:lang w:eastAsia="en-IN"/>
+        </w:rPr>
+        <w:t>log</w:t>
+      </w:r>
+      <w:r>
+        <w:rPr>
+          <w:rFonts w:ascii="Consolas" w:eastAsia="Times New Roman" w:hAnsi="Consolas" w:cs="Times New Roman"/>
+          <w:color w:val="D4D4D4"/>
+          <w:sz w:val="21"/>
+          <w:szCs w:val="21"/>
+          <w:lang w:eastAsia="en-IN"/>
+        </w:rPr>
+        <w:t>(</w:t>
+      </w:r>
+      <w:r>
+        <w:rPr>
+          <w:rFonts w:ascii="Consolas" w:eastAsia="Times New Roman" w:hAnsi="Consolas" w:cs="Times New Roman"/>
+          <w:color w:val="9CDCFE"/>
+          <w:sz w:val="21"/>
+          <w:szCs w:val="21"/>
+          <w:lang w:eastAsia="en-IN"/>
+        </w:rPr>
+        <w:t>element</w:t>
+      </w:r>
+      <w:r>
+        <w:rPr>
+          <w:rFonts w:ascii="Consolas" w:eastAsia="Times New Roman" w:hAnsi="Consolas" w:cs="Times New Roman"/>
+          <w:color w:val="D4D4D4"/>
+          <w:sz w:val="21"/>
+          <w:szCs w:val="21"/>
+          <w:lang w:eastAsia="en-IN"/>
+        </w:rPr>
+        <w:t>);</w:t>
+      </w:r>
+    </w:p>
+    <w:p>
+      <w:pPr>
+        <w:shd w:val="clear" w:color="auto" w:fill="1E1E1E"/>
+        <w:spacing w:after="0" w:line="285" w:lineRule="atLeast"/>
+        <w:rPr>
+          <w:rFonts w:ascii="Consolas" w:eastAsia="Times New Roman" w:hAnsi="Consolas" w:cs="Times New Roman"/>
+          <w:color w:val="D4D4D4"/>
+          <w:sz w:val="21"/>
+          <w:szCs w:val="21"/>
+          <w:lang w:eastAsia="en-IN"/>
+        </w:rPr>
+      </w:pPr>
+      <w:r>
+        <w:rPr>
+          <w:rFonts w:ascii="Consolas" w:eastAsia="Times New Roman" w:hAnsi="Consolas" w:cs="Times New Roman"/>
+          <w:color w:val="D4D4D4"/>
+          <w:sz w:val="21"/>
+          <w:szCs w:val="21"/>
+          <w:lang w:eastAsia="en-IN"/>
+        </w:rPr>
+        <w:t xml:space="preserve">    });</w:t>
+      </w:r>
+    </w:p>
+    <w:p>
+      <w:pPr>
+        <w:shd w:val="clear" w:color="auto" w:fill="1E1E1E"/>
+        <w:spacing w:after="0" w:line="285" w:lineRule="atLeast"/>
+        <w:rPr>
+          <w:rFonts w:ascii="Consolas" w:eastAsia="Times New Roman" w:hAnsi="Consolas" w:cs="Times New Roman"/>
+          <w:color w:val="D4D4D4"/>
+          <w:sz w:val="21"/>
+          <w:szCs w:val="21"/>
+          <w:lang w:eastAsia="en-IN"/>
+        </w:rPr>
+      </w:pPr>
+      <w:r>
+        <w:rPr>
+          <w:rFonts w:ascii="Consolas" w:eastAsia="Times New Roman" w:hAnsi="Consolas" w:cs="Times New Roman"/>
+          <w:color w:val="D4D4D4"/>
+          <w:sz w:val="21"/>
+          <w:szCs w:val="21"/>
+          <w:lang w:eastAsia="en-IN"/>
+        </w:rPr>
+        <w:t xml:space="preserve">  }</w:t>
+      </w:r>
+    </w:p>
+    <w:p>
+      <w:pPr>
+        <w:shd w:val="clear" w:color="auto" w:fill="1E1E1E"/>
+        <w:spacing w:after="0" w:line="285" w:lineRule="atLeast"/>
+        <w:rPr>
+          <w:rFonts w:ascii="Consolas" w:eastAsia="Times New Roman" w:hAnsi="Consolas" w:cs="Times New Roman"/>
+          <w:color w:val="D4D4D4"/>
+          <w:sz w:val="21"/>
+          <w:szCs w:val="21"/>
+          <w:lang w:eastAsia="en-IN"/>
+        </w:rPr>
+      </w:pPr>
+      <w:r>
+        <w:rPr>
+          <w:rFonts w:ascii="Consolas" w:eastAsia="Times New Roman" w:hAnsi="Consolas" w:cs="Times New Roman"/>
+          <w:color w:val="D4D4D4"/>
+          <w:sz w:val="21"/>
+          <w:szCs w:val="21"/>
+          <w:lang w:eastAsia="en-IN"/>
+        </w:rPr>
+        <w:t xml:space="preserve">  </w:t>
+      </w:r>
+    </w:p>
+    <w:p>
+      <w:pPr>
+        <w:shd w:val="clear" w:color="auto" w:fill="1E1E1E"/>
+        <w:spacing w:after="0" w:line="285" w:lineRule="atLeast"/>
+        <w:rPr>
+          <w:rFonts w:ascii="Consolas" w:eastAsia="Times New Roman" w:hAnsi="Consolas" w:cs="Times New Roman"/>
+          <w:color w:val="D4D4D4"/>
+          <w:sz w:val="21"/>
+          <w:szCs w:val="21"/>
+          <w:lang w:eastAsia="en-IN"/>
+        </w:rPr>
+      </w:pPr>
+      <w:r>
+        <w:rPr>
+          <w:rFonts w:ascii="Consolas" w:eastAsia="Times New Roman" w:hAnsi="Consolas" w:cs="Times New Roman"/>
+          <w:color w:val="D4D4D4"/>
+          <w:sz w:val="21"/>
+          <w:szCs w:val="21"/>
+          <w:lang w:eastAsia="en-IN"/>
+        </w:rPr>
+        <w:t>}</w:t>
+      </w:r>
+    </w:p>
+    <w:p>
+      <w:pPr>
+        <w:shd w:val="clear" w:color="auto" w:fill="1E1E1E"/>
+        <w:spacing w:after="0" w:line="285" w:lineRule="atLeast"/>
+        <w:rPr>
+          <w:rFonts w:ascii="Consolas" w:eastAsia="Times New Roman" w:hAnsi="Consolas" w:cs="Times New Roman"/>
+          <w:color w:val="D4D4D4"/>
+          <w:sz w:val="21"/>
+          <w:szCs w:val="21"/>
+          <w:lang w:eastAsia="en-IN"/>
+        </w:rPr>
+      </w:pPr>
+    </w:p>
     <w:p/>
     <w:sectPr>
       <w:pgSz w:w="11906" w:h="16838"/>

</xml_diff>